<commit_message>
TS pada Paatam corrections - 28/08/2022
</commit_message>
<xml_diff>
--- a/TS-Padam/TS-5.5/TS 5.5 Sanskrit Pada Paatam Corrections.docx
+++ b/TS-Padam/TS-5.5/TS 5.5 Sanskrit Pada Paatam Corrections.docx
@@ -1,6 +1,6 @@
 
 <file path=word/document.xml><?xml version="1.0" encoding="utf-8"?>
-<w:document xmlns:wpc="http://schemas.microsoft.com/office/word/2010/wordprocessingCanvas" xmlns:cx="http://schemas.microsoft.com/office/drawing/2014/chartex" xmlns:cx1="http://schemas.microsoft.com/office/drawing/2015/9/8/chartex" xmlns:mc="http://schemas.openxmlformats.org/markup-compatibility/2006" xmlns:o="urn:schemas-microsoft-com:office:office" xmlns:r="http://schemas.openxmlformats.org/officeDocument/2006/relationships" xmlns:m="http://schemas.openxmlformats.org/officeDocument/2006/math" xmlns:v="urn:schemas-microsoft-com:vml" xmlns:wp14="http://schemas.microsoft.com/office/word/2010/wordprocessingDrawing" xmlns:wp="http://schemas.openxmlformats.org/drawingml/2006/wordprocessingDrawing" xmlns:w10="urn:schemas-microsoft-com:office:word" xmlns:w="http://schemas.openxmlformats.org/wordprocessingml/2006/main" xmlns:w14="http://schemas.microsoft.com/office/word/2010/wordml" xmlns:w15="http://schemas.microsoft.com/office/word/2012/wordml" xmlns:w16se="http://schemas.microsoft.com/office/word/2015/wordml/symex" xmlns:wpg="http://schemas.microsoft.com/office/word/2010/wordprocessingGroup" xmlns:wpi="http://schemas.microsoft.com/office/word/2010/wordprocessingInk" xmlns:wne="http://schemas.microsoft.com/office/word/2006/wordml" xmlns:wps="http://schemas.microsoft.com/office/word/2010/wordprocessingShape" mc:Ignorable="w14 w15 w16se wp14">
+<w:document xmlns:wpc="http://schemas.microsoft.com/office/word/2010/wordprocessingCanvas" xmlns:cx="http://schemas.microsoft.com/office/drawing/2014/chartex" xmlns:cx1="http://schemas.microsoft.com/office/drawing/2015/9/8/chartex" xmlns:cx2="http://schemas.microsoft.com/office/drawing/2015/10/21/chartex" xmlns:cx3="http://schemas.microsoft.com/office/drawing/2016/5/9/chartex" xmlns:cx4="http://schemas.microsoft.com/office/drawing/2016/5/10/chartex" xmlns:cx5="http://schemas.microsoft.com/office/drawing/2016/5/11/chartex" xmlns:cx6="http://schemas.microsoft.com/office/drawing/2016/5/12/chartex" xmlns:cx7="http://schemas.microsoft.com/office/drawing/2016/5/13/chartex" xmlns:cx8="http://schemas.microsoft.com/office/drawing/2016/5/14/chartex" xmlns:mc="http://schemas.openxmlformats.org/markup-compatibility/2006" xmlns:aink="http://schemas.microsoft.com/office/drawing/2016/ink" xmlns:am3d="http://schemas.microsoft.com/office/drawing/2017/model3d" xmlns:o="urn:schemas-microsoft-com:office:office" xmlns:oel="http://schemas.microsoft.com/office/2019/extlst" xmlns:r="http://schemas.openxmlformats.org/officeDocument/2006/relationships" xmlns:m="http://schemas.openxmlformats.org/officeDocument/2006/math" xmlns:v="urn:schemas-microsoft-com:vml" xmlns:wp14="http://schemas.microsoft.com/office/word/2010/wordprocessingDrawing" xmlns:wp="http://schemas.openxmlformats.org/drawingml/2006/wordprocessingDrawing" xmlns:w10="urn:schemas-microsoft-com:office:word" xmlns:w="http://schemas.openxmlformats.org/wordprocessingml/2006/main" xmlns:w14="http://schemas.microsoft.com/office/word/2010/wordml" xmlns:w15="http://schemas.microsoft.com/office/word/2012/wordml" xmlns:w16cex="http://schemas.microsoft.com/office/word/2018/wordml/cex" xmlns:w16cid="http://schemas.microsoft.com/office/word/2016/wordml/cid" xmlns:w16="http://schemas.microsoft.com/office/word/2018/wordml" xmlns:w16sdtdh="http://schemas.microsoft.com/office/word/2020/wordml/sdtdatahash" xmlns:w16se="http://schemas.microsoft.com/office/word/2015/wordml/symex" xmlns:wpg="http://schemas.microsoft.com/office/word/2010/wordprocessingGroup" xmlns:wpi="http://schemas.microsoft.com/office/word/2010/wordprocessingInk" xmlns:wne="http://schemas.microsoft.com/office/word/2006/wordml" xmlns:wps="http://schemas.microsoft.com/office/word/2010/wordprocessingShape" mc:Ignorable="w14 w15 w16se w16cid w16 w16cex w16sdtdh wp14">
   <w:body>
     <w:p>
       <w:pPr>
@@ -21,51 +21,7 @@
           <w:szCs w:val="32"/>
           <w:u w:val="single"/>
         </w:rPr>
-        <w:t xml:space="preserve">TS </w:t>
-      </w:r>
-      <w:proofErr w:type="spellStart"/>
-      <w:r>
-        <w:rPr>
-          <w:b/>
-          <w:bCs/>
-          <w:sz w:val="32"/>
-          <w:szCs w:val="32"/>
-          <w:u w:val="single"/>
-        </w:rPr>
-        <w:t>Pada</w:t>
-      </w:r>
-      <w:proofErr w:type="spellEnd"/>
-      <w:r>
-        <w:rPr>
-          <w:b/>
-          <w:bCs/>
-          <w:sz w:val="32"/>
-          <w:szCs w:val="32"/>
-          <w:u w:val="single"/>
-        </w:rPr>
-        <w:t xml:space="preserve"> </w:t>
-      </w:r>
-      <w:proofErr w:type="spellStart"/>
-      <w:r>
-        <w:rPr>
-          <w:b/>
-          <w:bCs/>
-          <w:sz w:val="32"/>
-          <w:szCs w:val="32"/>
-          <w:u w:val="single"/>
-        </w:rPr>
-        <w:t>Paatam</w:t>
-      </w:r>
-      <w:proofErr w:type="spellEnd"/>
-      <w:r>
-        <w:rPr>
-          <w:b/>
-          <w:bCs/>
-          <w:sz w:val="32"/>
-          <w:szCs w:val="32"/>
-          <w:u w:val="single"/>
-        </w:rPr>
-        <w:t xml:space="preserve"> – TS 5.5 Sanskrit co</w:t>
+        <w:t>TS Pada Paatam – TS 5.5 Sanskrit co</w:t>
       </w:r>
       <w:r>
         <w:rPr>
@@ -307,7 +263,6 @@
               </w:rPr>
               <w:t xml:space="preserve"> - </w:t>
             </w:r>
-            <w:proofErr w:type="spellStart"/>
             <w:r>
               <w:rPr>
                 <w:rFonts w:cs="Latha"/>
@@ -318,7 +273,6 @@
               </w:rPr>
               <w:t>Vaakyam</w:t>
             </w:r>
-            <w:proofErr w:type="spellEnd"/>
           </w:p>
           <w:p>
             <w:pPr>
@@ -372,27 +326,15 @@
                 <w:lang w:bidi="ta-IN"/>
               </w:rPr>
             </w:pPr>
-            <w:proofErr w:type="spellStart"/>
-            <w:r>
-              <w:rPr>
-                <w:rFonts w:cs="Latha"/>
-                <w:b/>
-                <w:sz w:val="28"/>
-                <w:szCs w:val="28"/>
-                <w:lang w:bidi="ta-IN"/>
-              </w:rPr>
-              <w:t>Panchaati</w:t>
-            </w:r>
-            <w:proofErr w:type="spellEnd"/>
-            <w:r>
-              <w:rPr>
-                <w:rFonts w:cs="Latha"/>
-                <w:b/>
-                <w:sz w:val="28"/>
-                <w:szCs w:val="28"/>
-                <w:lang w:bidi="ta-IN"/>
-              </w:rPr>
-              <w:t xml:space="preserve"> No. - </w:t>
+            <w:r>
+              <w:rPr>
+                <w:rFonts w:cs="Latha"/>
+                <w:b/>
+                <w:sz w:val="28"/>
+                <w:szCs w:val="28"/>
+                <w:lang w:bidi="ta-IN"/>
+              </w:rPr>
+              <w:t xml:space="preserve">Panchaati No. - </w:t>
             </w:r>
             <w:r>
               <w:rPr>
@@ -729,53 +671,29 @@
                 <w:szCs w:val="28"/>
                 <w:lang w:bidi="ta-IN"/>
               </w:rPr>
-              <w:t xml:space="preserve"> – </w:t>
-            </w:r>
-            <w:proofErr w:type="spellStart"/>
-            <w:r>
-              <w:rPr>
-                <w:rFonts w:cs="Latha"/>
-                <w:b/>
-                <w:sz w:val="28"/>
-                <w:szCs w:val="28"/>
-                <w:lang w:bidi="ta-IN"/>
-              </w:rPr>
-              <w:t>Padam</w:t>
-            </w:r>
-            <w:proofErr w:type="spellEnd"/>
-          </w:p>
-          <w:p>
-            <w:pPr>
-              <w:spacing w:before="0" w:line="240" w:lineRule="auto"/>
-              <w:rPr>
-                <w:rFonts w:cs="Latha"/>
-                <w:b/>
-                <w:sz w:val="28"/>
-                <w:szCs w:val="28"/>
-                <w:lang w:bidi="ta-IN"/>
-              </w:rPr>
-            </w:pPr>
-            <w:proofErr w:type="spellStart"/>
-            <w:r>
-              <w:rPr>
-                <w:rFonts w:cs="Latha"/>
-                <w:b/>
-                <w:sz w:val="28"/>
-                <w:szCs w:val="28"/>
-                <w:lang w:bidi="ta-IN"/>
-              </w:rPr>
-              <w:t>Padam</w:t>
-            </w:r>
-            <w:proofErr w:type="spellEnd"/>
-            <w:r>
-              <w:rPr>
-                <w:rFonts w:cs="Latha"/>
-                <w:b/>
-                <w:sz w:val="28"/>
-                <w:szCs w:val="28"/>
-                <w:lang w:bidi="ta-IN"/>
-              </w:rPr>
-              <w:t xml:space="preserve"> No. </w:t>
+              <w:t xml:space="preserve"> – Padam</w:t>
+            </w:r>
+          </w:p>
+          <w:p>
+            <w:pPr>
+              <w:spacing w:before="0" w:line="240" w:lineRule="auto"/>
+              <w:rPr>
+                <w:rFonts w:cs="Latha"/>
+                <w:b/>
+                <w:sz w:val="28"/>
+                <w:szCs w:val="28"/>
+                <w:lang w:bidi="ta-IN"/>
+              </w:rPr>
+            </w:pPr>
+            <w:r>
+              <w:rPr>
+                <w:rFonts w:cs="Latha"/>
+                <w:b/>
+                <w:sz w:val="28"/>
+                <w:szCs w:val="28"/>
+                <w:lang w:bidi="ta-IN"/>
+              </w:rPr>
+              <w:t xml:space="preserve">Padam No. </w:t>
             </w:r>
             <w:r>
               <w:rPr>
@@ -809,27 +727,15 @@
                 <w:lang w:bidi="ta-IN"/>
               </w:rPr>
             </w:pPr>
-            <w:proofErr w:type="spellStart"/>
-            <w:r>
-              <w:rPr>
-                <w:rFonts w:cs="Latha"/>
-                <w:b/>
-                <w:sz w:val="28"/>
-                <w:szCs w:val="28"/>
-                <w:lang w:bidi="ta-IN"/>
-              </w:rPr>
-              <w:t>Panchaati</w:t>
-            </w:r>
-            <w:proofErr w:type="spellEnd"/>
-            <w:r>
-              <w:rPr>
-                <w:rFonts w:cs="Latha"/>
-                <w:b/>
-                <w:sz w:val="28"/>
-                <w:szCs w:val="28"/>
-                <w:lang w:bidi="ta-IN"/>
-              </w:rPr>
-              <w:t xml:space="preserve">  No. </w:t>
+            <w:r>
+              <w:rPr>
+                <w:rFonts w:cs="Latha"/>
+                <w:b/>
+                <w:sz w:val="28"/>
+                <w:szCs w:val="28"/>
+                <w:lang w:bidi="ta-IN"/>
+              </w:rPr>
+              <w:t xml:space="preserve">Panchaati  No. </w:t>
             </w:r>
             <w:r>
               <w:rPr>
@@ -1219,53 +1125,29 @@
                 <w:szCs w:val="28"/>
                 <w:lang w:bidi="ta-IN"/>
               </w:rPr>
-              <w:t xml:space="preserve"> – </w:t>
-            </w:r>
-            <w:proofErr w:type="spellStart"/>
-            <w:r>
-              <w:rPr>
-                <w:rFonts w:cs="Latha"/>
-                <w:b/>
-                <w:sz w:val="28"/>
-                <w:szCs w:val="28"/>
-                <w:lang w:bidi="ta-IN"/>
-              </w:rPr>
-              <w:t>Padam</w:t>
-            </w:r>
-            <w:proofErr w:type="spellEnd"/>
-          </w:p>
-          <w:p>
-            <w:pPr>
-              <w:spacing w:before="0" w:line="240" w:lineRule="auto"/>
-              <w:rPr>
-                <w:rFonts w:cs="Latha"/>
-                <w:b/>
-                <w:sz w:val="28"/>
-                <w:szCs w:val="28"/>
-                <w:lang w:bidi="ta-IN"/>
-              </w:rPr>
-            </w:pPr>
-            <w:proofErr w:type="spellStart"/>
-            <w:r>
-              <w:rPr>
-                <w:rFonts w:cs="Latha"/>
-                <w:b/>
-                <w:sz w:val="28"/>
-                <w:szCs w:val="28"/>
-                <w:lang w:bidi="ta-IN"/>
-              </w:rPr>
-              <w:t>Padam</w:t>
-            </w:r>
-            <w:proofErr w:type="spellEnd"/>
-            <w:r>
-              <w:rPr>
-                <w:rFonts w:cs="Latha"/>
-                <w:b/>
-                <w:sz w:val="28"/>
-                <w:szCs w:val="28"/>
-                <w:lang w:bidi="ta-IN"/>
-              </w:rPr>
-              <w:t xml:space="preserve"> No. </w:t>
+              <w:t xml:space="preserve"> – Padam</w:t>
+            </w:r>
+          </w:p>
+          <w:p>
+            <w:pPr>
+              <w:spacing w:before="0" w:line="240" w:lineRule="auto"/>
+              <w:rPr>
+                <w:rFonts w:cs="Latha"/>
+                <w:b/>
+                <w:sz w:val="28"/>
+                <w:szCs w:val="28"/>
+                <w:lang w:bidi="ta-IN"/>
+              </w:rPr>
+            </w:pPr>
+            <w:r>
+              <w:rPr>
+                <w:rFonts w:cs="Latha"/>
+                <w:b/>
+                <w:sz w:val="28"/>
+                <w:szCs w:val="28"/>
+                <w:lang w:bidi="ta-IN"/>
+              </w:rPr>
+              <w:t xml:space="preserve">Padam No. </w:t>
             </w:r>
             <w:r>
               <w:rPr>
@@ -1299,27 +1181,15 @@
                 <w:lang w:bidi="ta-IN"/>
               </w:rPr>
             </w:pPr>
-            <w:proofErr w:type="spellStart"/>
-            <w:r>
-              <w:rPr>
-                <w:rFonts w:cs="Latha"/>
-                <w:b/>
-                <w:sz w:val="28"/>
-                <w:szCs w:val="28"/>
-                <w:lang w:bidi="ta-IN"/>
-              </w:rPr>
-              <w:t>Panchaati</w:t>
-            </w:r>
-            <w:proofErr w:type="spellEnd"/>
-            <w:r>
-              <w:rPr>
-                <w:rFonts w:cs="Latha"/>
-                <w:b/>
-                <w:sz w:val="28"/>
-                <w:szCs w:val="28"/>
-                <w:lang w:bidi="ta-IN"/>
-              </w:rPr>
-              <w:t xml:space="preserve">  No. </w:t>
+            <w:r>
+              <w:rPr>
+                <w:rFonts w:cs="Latha"/>
+                <w:b/>
+                <w:sz w:val="28"/>
+                <w:szCs w:val="28"/>
+                <w:lang w:bidi="ta-IN"/>
+              </w:rPr>
+              <w:t xml:space="preserve">Panchaati  No. </w:t>
             </w:r>
             <w:r>
               <w:rPr>
@@ -1555,23 +1425,7 @@
                 <w:b/>
                 <w:bCs/>
               </w:rPr>
-              <w:t>(</w:t>
-            </w:r>
-            <w:proofErr w:type="spellStart"/>
-            <w:r>
-              <w:rPr>
-                <w:b/>
-                <w:bCs/>
-              </w:rPr>
-              <w:t>visargam</w:t>
-            </w:r>
-            <w:proofErr w:type="spellEnd"/>
-            <w:r>
-              <w:rPr>
-                <w:b/>
-                <w:bCs/>
-              </w:rPr>
-              <w:t xml:space="preserve"> deleted)</w:t>
+              <w:t>(visargam deleted)</w:t>
             </w:r>
           </w:p>
         </w:tc>
@@ -1608,51 +1462,7 @@
           <w:szCs w:val="32"/>
           <w:u w:val="single"/>
         </w:rPr>
-        <w:t xml:space="preserve">TS </w:t>
-      </w:r>
-      <w:proofErr w:type="spellStart"/>
-      <w:r>
-        <w:rPr>
-          <w:b/>
-          <w:bCs/>
-          <w:sz w:val="32"/>
-          <w:szCs w:val="32"/>
-          <w:u w:val="single"/>
-        </w:rPr>
-        <w:t>Pada</w:t>
-      </w:r>
-      <w:proofErr w:type="spellEnd"/>
-      <w:r>
-        <w:rPr>
-          <w:b/>
-          <w:bCs/>
-          <w:sz w:val="32"/>
-          <w:szCs w:val="32"/>
-          <w:u w:val="single"/>
-        </w:rPr>
-        <w:t xml:space="preserve"> </w:t>
-      </w:r>
-      <w:proofErr w:type="spellStart"/>
-      <w:r>
-        <w:rPr>
-          <w:b/>
-          <w:bCs/>
-          <w:sz w:val="32"/>
-          <w:szCs w:val="32"/>
-          <w:u w:val="single"/>
-        </w:rPr>
-        <w:t>Paatam</w:t>
-      </w:r>
-      <w:proofErr w:type="spellEnd"/>
-      <w:r>
-        <w:rPr>
-          <w:b/>
-          <w:bCs/>
-          <w:sz w:val="32"/>
-          <w:szCs w:val="32"/>
-          <w:u w:val="single"/>
-        </w:rPr>
-        <w:t xml:space="preserve"> – TS 5.5 </w:t>
+        <w:t xml:space="preserve">TS Pada Paatam – TS 5.5 </w:t>
       </w:r>
       <w:r>
         <w:rPr>
@@ -1664,8 +1474,6 @@
         </w:rPr>
         <w:t>Sanskrit</w:t>
       </w:r>
-      <w:bookmarkStart w:id="0" w:name="_GoBack"/>
-      <w:bookmarkEnd w:id="0"/>
       <w:r>
         <w:rPr>
           <w:b/>
@@ -1762,12 +1570,16 @@
               <w:spacing w:before="0" w:line="240" w:lineRule="auto"/>
               <w:jc w:val="center"/>
               <w:rPr>
+                <w:b/>
+                <w:bCs/>
                 <w:sz w:val="32"/>
                 <w:szCs w:val="32"/>
               </w:rPr>
             </w:pPr>
             <w:r>
               <w:rPr>
+                <w:b/>
+                <w:bCs/>
                 <w:sz w:val="32"/>
                 <w:szCs w:val="32"/>
               </w:rPr>
@@ -1779,12 +1591,16 @@
               <w:spacing w:before="0" w:line="240" w:lineRule="auto"/>
               <w:jc w:val="center"/>
               <w:rPr>
+                <w:b/>
+                <w:bCs/>
                 <w:sz w:val="32"/>
                 <w:szCs w:val="32"/>
               </w:rPr>
             </w:pPr>
             <w:r>
               <w:rPr>
+                <w:b/>
+                <w:bCs/>
                 <w:sz w:val="32"/>
                 <w:szCs w:val="32"/>
               </w:rPr>
@@ -1801,12 +1617,16 @@
               <w:spacing w:before="0" w:line="240" w:lineRule="auto"/>
               <w:jc w:val="center"/>
               <w:rPr>
+                <w:b/>
+                <w:bCs/>
                 <w:sz w:val="32"/>
                 <w:szCs w:val="32"/>
               </w:rPr>
             </w:pPr>
             <w:r>
               <w:rPr>
+                <w:b/>
+                <w:bCs/>
                 <w:sz w:val="32"/>
                 <w:szCs w:val="32"/>
               </w:rPr>
@@ -1824,12 +1644,16 @@
               <w:ind w:right="-18"/>
               <w:jc w:val="center"/>
               <w:rPr>
+                <w:b/>
+                <w:bCs/>
                 <w:sz w:val="32"/>
                 <w:szCs w:val="32"/>
               </w:rPr>
             </w:pPr>
             <w:r>
               <w:rPr>
+                <w:b/>
+                <w:bCs/>
                 <w:sz w:val="32"/>
                 <w:szCs w:val="32"/>
               </w:rPr>
@@ -1881,20 +1705,8 @@
                 <w:szCs w:val="28"/>
                 <w:lang w:bidi="ta-IN"/>
               </w:rPr>
-              <w:t xml:space="preserve"> – </w:t>
-            </w:r>
-            <w:proofErr w:type="spellStart"/>
-            <w:r>
-              <w:rPr>
-                <w:rFonts w:cs="Latha"/>
-                <w:b/>
-                <w:sz w:val="28"/>
-                <w:szCs w:val="28"/>
-                <w:lang w:bidi="ta-IN"/>
-              </w:rPr>
-              <w:t>Vaakyam</w:t>
-            </w:r>
-            <w:proofErr w:type="spellEnd"/>
+              <w:t xml:space="preserve"> – Vaakyam</w:t>
+            </w:r>
           </w:p>
           <w:p>
             <w:pPr>
@@ -1938,27 +1750,15 @@
                 <w:lang w:bidi="ta-IN"/>
               </w:rPr>
             </w:pPr>
-            <w:proofErr w:type="spellStart"/>
-            <w:r>
-              <w:rPr>
-                <w:rFonts w:cs="Latha"/>
-                <w:b/>
-                <w:sz w:val="28"/>
-                <w:szCs w:val="28"/>
-                <w:lang w:bidi="ta-IN"/>
-              </w:rPr>
-              <w:t>Panchaati</w:t>
-            </w:r>
-            <w:proofErr w:type="spellEnd"/>
-            <w:r>
-              <w:rPr>
-                <w:rFonts w:cs="Latha"/>
-                <w:b/>
-                <w:sz w:val="28"/>
-                <w:szCs w:val="28"/>
-                <w:lang w:bidi="ta-IN"/>
-              </w:rPr>
-              <w:t xml:space="preserve">  No. </w:t>
+            <w:r>
+              <w:rPr>
+                <w:rFonts w:cs="Latha"/>
+                <w:b/>
+                <w:sz w:val="28"/>
+                <w:szCs w:val="28"/>
+                <w:lang w:bidi="ta-IN"/>
+              </w:rPr>
+              <w:t xml:space="preserve">Panchaati  No. </w:t>
             </w:r>
             <w:r>
               <w:rPr>
@@ -2020,16 +1820,7 @@
                 <w:sz w:val="40"/>
                 <w:szCs w:val="40"/>
               </w:rPr>
-              <w:t>uÉ</w:t>
-            </w:r>
-            <w:r>
-              <w:rPr>
-                <w:rFonts w:ascii="BRH Devanagari Extra" w:hAnsi="BRH Devanagari Extra" w:cs="BRH Devanagari Extra"/>
-                <w:sz w:val="40"/>
-                <w:szCs w:val="40"/>
-                <w:highlight w:val="green"/>
-              </w:rPr>
-              <w:t>ï</w:t>
+              <w:t>uÉï</w:t>
             </w:r>
             <w:r>
               <w:rPr>
@@ -2282,52 +2073,40 @@
                 <w:szCs w:val="28"/>
                 <w:lang w:bidi="ta-IN"/>
               </w:rPr>
+              <w:t>– Vaakyam</w:t>
+            </w:r>
+          </w:p>
+          <w:p>
+            <w:pPr>
+              <w:spacing w:before="0" w:line="240" w:lineRule="auto"/>
+              <w:rPr>
+                <w:rFonts w:cs="Latha"/>
+                <w:b/>
+                <w:sz w:val="28"/>
+                <w:szCs w:val="28"/>
+                <w:lang w:bidi="ta-IN"/>
+              </w:rPr>
+            </w:pPr>
+            <w:r>
+              <w:rPr>
+                <w:rFonts w:cs="Latha"/>
+                <w:b/>
+                <w:sz w:val="28"/>
+                <w:szCs w:val="28"/>
+                <w:lang w:bidi="ta-IN"/>
+              </w:rPr>
+              <w:t xml:space="preserve">Line No. </w:t>
+            </w:r>
+            <w:r>
+              <w:rPr>
+                <w:rFonts w:cs="Latha"/>
+                <w:b/>
+                <w:sz w:val="28"/>
+                <w:szCs w:val="28"/>
+                <w:lang w:bidi="ta-IN"/>
+              </w:rPr>
               <w:t xml:space="preserve">– </w:t>
             </w:r>
-            <w:proofErr w:type="spellStart"/>
-            <w:r>
-              <w:rPr>
-                <w:rFonts w:cs="Latha"/>
-                <w:b/>
-                <w:sz w:val="28"/>
-                <w:szCs w:val="28"/>
-                <w:lang w:bidi="ta-IN"/>
-              </w:rPr>
-              <w:t>Vaakyam</w:t>
-            </w:r>
-            <w:proofErr w:type="spellEnd"/>
-          </w:p>
-          <w:p>
-            <w:pPr>
-              <w:spacing w:before="0" w:line="240" w:lineRule="auto"/>
-              <w:rPr>
-                <w:rFonts w:cs="Latha"/>
-                <w:b/>
-                <w:sz w:val="28"/>
-                <w:szCs w:val="28"/>
-                <w:lang w:bidi="ta-IN"/>
-              </w:rPr>
-            </w:pPr>
-            <w:r>
-              <w:rPr>
-                <w:rFonts w:cs="Latha"/>
-                <w:b/>
-                <w:sz w:val="28"/>
-                <w:szCs w:val="28"/>
-                <w:lang w:bidi="ta-IN"/>
-              </w:rPr>
-              <w:t xml:space="preserve">Line No. </w:t>
-            </w:r>
-            <w:r>
-              <w:rPr>
-                <w:rFonts w:cs="Latha"/>
-                <w:b/>
-                <w:sz w:val="28"/>
-                <w:szCs w:val="28"/>
-                <w:lang w:bidi="ta-IN"/>
-              </w:rPr>
-              <w:t xml:space="preserve">– </w:t>
-            </w:r>
             <w:r>
               <w:rPr>
                 <w:rFonts w:cs="Latha"/>
@@ -2350,27 +2129,15 @@
                 <w:lang w:bidi="ta-IN"/>
               </w:rPr>
             </w:pPr>
-            <w:proofErr w:type="spellStart"/>
-            <w:r>
-              <w:rPr>
-                <w:rFonts w:cs="Latha"/>
-                <w:b/>
-                <w:sz w:val="28"/>
-                <w:szCs w:val="28"/>
-                <w:lang w:bidi="ta-IN"/>
-              </w:rPr>
-              <w:t>Panchaati</w:t>
-            </w:r>
-            <w:proofErr w:type="spellEnd"/>
-            <w:r>
-              <w:rPr>
-                <w:rFonts w:cs="Latha"/>
-                <w:b/>
-                <w:sz w:val="28"/>
-                <w:szCs w:val="28"/>
-                <w:lang w:bidi="ta-IN"/>
-              </w:rPr>
-              <w:t xml:space="preserve">  No. </w:t>
+            <w:r>
+              <w:rPr>
+                <w:rFonts w:cs="Latha"/>
+                <w:b/>
+                <w:sz w:val="28"/>
+                <w:szCs w:val="28"/>
+                <w:lang w:bidi="ta-IN"/>
+              </w:rPr>
+              <w:t xml:space="preserve">Panchaati  No. </w:t>
             </w:r>
             <w:r>
               <w:rPr>
@@ -2684,20 +2451,8 @@
                 <w:szCs w:val="28"/>
                 <w:lang w:bidi="ta-IN"/>
               </w:rPr>
-              <w:t xml:space="preserve">– </w:t>
-            </w:r>
-            <w:proofErr w:type="spellStart"/>
-            <w:r>
-              <w:rPr>
-                <w:rFonts w:cs="Latha"/>
-                <w:b/>
-                <w:sz w:val="28"/>
-                <w:szCs w:val="28"/>
-                <w:lang w:bidi="ta-IN"/>
-              </w:rPr>
-              <w:t>Vaakyam</w:t>
-            </w:r>
-            <w:proofErr w:type="spellEnd"/>
+              <w:t>– Vaakyam</w:t>
+            </w:r>
           </w:p>
           <w:p>
             <w:pPr>
@@ -2742,27 +2497,15 @@
                 <w:lang w:bidi="ta-IN"/>
               </w:rPr>
             </w:pPr>
-            <w:proofErr w:type="spellStart"/>
-            <w:r>
-              <w:rPr>
-                <w:rFonts w:cs="Latha"/>
-                <w:b/>
-                <w:sz w:val="28"/>
-                <w:szCs w:val="28"/>
-                <w:lang w:bidi="ta-IN"/>
-              </w:rPr>
-              <w:t>Panchaati</w:t>
-            </w:r>
-            <w:proofErr w:type="spellEnd"/>
-            <w:r>
-              <w:rPr>
-                <w:rFonts w:cs="Latha"/>
-                <w:b/>
-                <w:sz w:val="28"/>
-                <w:szCs w:val="28"/>
-                <w:lang w:bidi="ta-IN"/>
-              </w:rPr>
-              <w:t xml:space="preserve">  No. </w:t>
+            <w:r>
+              <w:rPr>
+                <w:rFonts w:cs="Latha"/>
+                <w:b/>
+                <w:sz w:val="28"/>
+                <w:szCs w:val="28"/>
+                <w:lang w:bidi="ta-IN"/>
+              </w:rPr>
+              <w:t xml:space="preserve">Panchaati  No. </w:t>
             </w:r>
             <w:r>
               <w:rPr>
@@ -3100,52 +2843,40 @@
                 <w:szCs w:val="28"/>
                 <w:lang w:bidi="ta-IN"/>
               </w:rPr>
+              <w:t>– Vaakyam</w:t>
+            </w:r>
+          </w:p>
+          <w:p>
+            <w:pPr>
+              <w:spacing w:before="0" w:line="240" w:lineRule="auto"/>
+              <w:rPr>
+                <w:rFonts w:cs="Latha"/>
+                <w:b/>
+                <w:sz w:val="28"/>
+                <w:szCs w:val="28"/>
+                <w:lang w:bidi="ta-IN"/>
+              </w:rPr>
+            </w:pPr>
+            <w:r>
+              <w:rPr>
+                <w:rFonts w:cs="Latha"/>
+                <w:b/>
+                <w:sz w:val="28"/>
+                <w:szCs w:val="28"/>
+                <w:lang w:bidi="ta-IN"/>
+              </w:rPr>
+              <w:t xml:space="preserve">Line No. </w:t>
+            </w:r>
+            <w:r>
+              <w:rPr>
+                <w:rFonts w:cs="Latha"/>
+                <w:b/>
+                <w:sz w:val="28"/>
+                <w:szCs w:val="28"/>
+                <w:lang w:bidi="ta-IN"/>
+              </w:rPr>
               <w:t xml:space="preserve">– </w:t>
             </w:r>
-            <w:proofErr w:type="spellStart"/>
-            <w:r>
-              <w:rPr>
-                <w:rFonts w:cs="Latha"/>
-                <w:b/>
-                <w:sz w:val="28"/>
-                <w:szCs w:val="28"/>
-                <w:lang w:bidi="ta-IN"/>
-              </w:rPr>
-              <w:t>Vaakyam</w:t>
-            </w:r>
-            <w:proofErr w:type="spellEnd"/>
-          </w:p>
-          <w:p>
-            <w:pPr>
-              <w:spacing w:before="0" w:line="240" w:lineRule="auto"/>
-              <w:rPr>
-                <w:rFonts w:cs="Latha"/>
-                <w:b/>
-                <w:sz w:val="28"/>
-                <w:szCs w:val="28"/>
-                <w:lang w:bidi="ta-IN"/>
-              </w:rPr>
-            </w:pPr>
-            <w:r>
-              <w:rPr>
-                <w:rFonts w:cs="Latha"/>
-                <w:b/>
-                <w:sz w:val="28"/>
-                <w:szCs w:val="28"/>
-                <w:lang w:bidi="ta-IN"/>
-              </w:rPr>
-              <w:t xml:space="preserve">Line No. </w:t>
-            </w:r>
-            <w:r>
-              <w:rPr>
-                <w:rFonts w:cs="Latha"/>
-                <w:b/>
-                <w:sz w:val="28"/>
-                <w:szCs w:val="28"/>
-                <w:lang w:bidi="ta-IN"/>
-              </w:rPr>
-              <w:t xml:space="preserve">– </w:t>
-            </w:r>
             <w:r>
               <w:rPr>
                 <w:rFonts w:cs="Latha"/>
@@ -3168,27 +2899,15 @@
                 <w:lang w:bidi="ta-IN"/>
               </w:rPr>
             </w:pPr>
-            <w:proofErr w:type="spellStart"/>
-            <w:r>
-              <w:rPr>
-                <w:rFonts w:cs="Latha"/>
-                <w:b/>
-                <w:sz w:val="28"/>
-                <w:szCs w:val="28"/>
-                <w:lang w:bidi="ta-IN"/>
-              </w:rPr>
-              <w:t>Panchaati</w:t>
-            </w:r>
-            <w:proofErr w:type="spellEnd"/>
-            <w:r>
-              <w:rPr>
-                <w:rFonts w:cs="Latha"/>
-                <w:b/>
-                <w:sz w:val="28"/>
-                <w:szCs w:val="28"/>
-                <w:lang w:bidi="ta-IN"/>
-              </w:rPr>
-              <w:t xml:space="preserve">  No. </w:t>
+            <w:r>
+              <w:rPr>
+                <w:rFonts w:cs="Latha"/>
+                <w:b/>
+                <w:sz w:val="28"/>
+                <w:szCs w:val="28"/>
+                <w:lang w:bidi="ta-IN"/>
+              </w:rPr>
+              <w:t xml:space="preserve">Panchaati  No. </w:t>
             </w:r>
             <w:r>
               <w:rPr>
@@ -3423,52 +3142,40 @@
                 <w:szCs w:val="28"/>
                 <w:lang w:bidi="ta-IN"/>
               </w:rPr>
+              <w:t>– Vaakyam</w:t>
+            </w:r>
+          </w:p>
+          <w:p>
+            <w:pPr>
+              <w:spacing w:before="0" w:line="240" w:lineRule="auto"/>
+              <w:rPr>
+                <w:rFonts w:cs="Latha"/>
+                <w:b/>
+                <w:sz w:val="28"/>
+                <w:szCs w:val="28"/>
+                <w:lang w:bidi="ta-IN"/>
+              </w:rPr>
+            </w:pPr>
+            <w:r>
+              <w:rPr>
+                <w:rFonts w:cs="Latha"/>
+                <w:b/>
+                <w:sz w:val="28"/>
+                <w:szCs w:val="28"/>
+                <w:lang w:bidi="ta-IN"/>
+              </w:rPr>
+              <w:t xml:space="preserve">Line No. </w:t>
+            </w:r>
+            <w:r>
+              <w:rPr>
+                <w:rFonts w:cs="Latha"/>
+                <w:b/>
+                <w:sz w:val="28"/>
+                <w:szCs w:val="28"/>
+                <w:lang w:bidi="ta-IN"/>
+              </w:rPr>
               <w:t xml:space="preserve">– </w:t>
             </w:r>
-            <w:proofErr w:type="spellStart"/>
-            <w:r>
-              <w:rPr>
-                <w:rFonts w:cs="Latha"/>
-                <w:b/>
-                <w:sz w:val="28"/>
-                <w:szCs w:val="28"/>
-                <w:lang w:bidi="ta-IN"/>
-              </w:rPr>
-              <w:t>Vaakyam</w:t>
-            </w:r>
-            <w:proofErr w:type="spellEnd"/>
-          </w:p>
-          <w:p>
-            <w:pPr>
-              <w:spacing w:before="0" w:line="240" w:lineRule="auto"/>
-              <w:rPr>
-                <w:rFonts w:cs="Latha"/>
-                <w:b/>
-                <w:sz w:val="28"/>
-                <w:szCs w:val="28"/>
-                <w:lang w:bidi="ta-IN"/>
-              </w:rPr>
-            </w:pPr>
-            <w:r>
-              <w:rPr>
-                <w:rFonts w:cs="Latha"/>
-                <w:b/>
-                <w:sz w:val="28"/>
-                <w:szCs w:val="28"/>
-                <w:lang w:bidi="ta-IN"/>
-              </w:rPr>
-              <w:t xml:space="preserve">Line No. </w:t>
-            </w:r>
-            <w:r>
-              <w:rPr>
-                <w:rFonts w:cs="Latha"/>
-                <w:b/>
-                <w:sz w:val="28"/>
-                <w:szCs w:val="28"/>
-                <w:lang w:bidi="ta-IN"/>
-              </w:rPr>
-              <w:t xml:space="preserve">– </w:t>
-            </w:r>
             <w:r>
               <w:rPr>
                 <w:rFonts w:cs="Latha"/>
@@ -3491,27 +3198,15 @@
                 <w:lang w:bidi="ta-IN"/>
               </w:rPr>
             </w:pPr>
-            <w:proofErr w:type="spellStart"/>
-            <w:r>
-              <w:rPr>
-                <w:rFonts w:cs="Latha"/>
-                <w:b/>
-                <w:sz w:val="28"/>
-                <w:szCs w:val="28"/>
-                <w:lang w:bidi="ta-IN"/>
-              </w:rPr>
-              <w:t>Panchaati</w:t>
-            </w:r>
-            <w:proofErr w:type="spellEnd"/>
-            <w:r>
-              <w:rPr>
-                <w:rFonts w:cs="Latha"/>
-                <w:b/>
-                <w:sz w:val="28"/>
-                <w:szCs w:val="28"/>
-                <w:lang w:bidi="ta-IN"/>
-              </w:rPr>
-              <w:t xml:space="preserve">  No. </w:t>
+            <w:r>
+              <w:rPr>
+                <w:rFonts w:cs="Latha"/>
+                <w:b/>
+                <w:sz w:val="28"/>
+                <w:szCs w:val="28"/>
+                <w:lang w:bidi="ta-IN"/>
+              </w:rPr>
+              <w:t xml:space="preserve">Panchaati  No. </w:t>
             </w:r>
             <w:r>
               <w:rPr>
@@ -3815,52 +3510,40 @@
                 <w:szCs w:val="28"/>
                 <w:lang w:bidi="ta-IN"/>
               </w:rPr>
+              <w:t>– Vaakyam</w:t>
+            </w:r>
+          </w:p>
+          <w:p>
+            <w:pPr>
+              <w:spacing w:before="0" w:line="240" w:lineRule="auto"/>
+              <w:rPr>
+                <w:rFonts w:cs="Latha"/>
+                <w:b/>
+                <w:sz w:val="28"/>
+                <w:szCs w:val="28"/>
+                <w:lang w:bidi="ta-IN"/>
+              </w:rPr>
+            </w:pPr>
+            <w:r>
+              <w:rPr>
+                <w:rFonts w:cs="Latha"/>
+                <w:b/>
+                <w:sz w:val="28"/>
+                <w:szCs w:val="28"/>
+                <w:lang w:bidi="ta-IN"/>
+              </w:rPr>
+              <w:t xml:space="preserve">Line No. </w:t>
+            </w:r>
+            <w:r>
+              <w:rPr>
+                <w:rFonts w:cs="Latha"/>
+                <w:b/>
+                <w:sz w:val="28"/>
+                <w:szCs w:val="28"/>
+                <w:lang w:bidi="ta-IN"/>
+              </w:rPr>
               <w:t xml:space="preserve">– </w:t>
             </w:r>
-            <w:proofErr w:type="spellStart"/>
-            <w:r>
-              <w:rPr>
-                <w:rFonts w:cs="Latha"/>
-                <w:b/>
-                <w:sz w:val="28"/>
-                <w:szCs w:val="28"/>
-                <w:lang w:bidi="ta-IN"/>
-              </w:rPr>
-              <w:t>Vaakyam</w:t>
-            </w:r>
-            <w:proofErr w:type="spellEnd"/>
-          </w:p>
-          <w:p>
-            <w:pPr>
-              <w:spacing w:before="0" w:line="240" w:lineRule="auto"/>
-              <w:rPr>
-                <w:rFonts w:cs="Latha"/>
-                <w:b/>
-                <w:sz w:val="28"/>
-                <w:szCs w:val="28"/>
-                <w:lang w:bidi="ta-IN"/>
-              </w:rPr>
-            </w:pPr>
-            <w:r>
-              <w:rPr>
-                <w:rFonts w:cs="Latha"/>
-                <w:b/>
-                <w:sz w:val="28"/>
-                <w:szCs w:val="28"/>
-                <w:lang w:bidi="ta-IN"/>
-              </w:rPr>
-              <w:t xml:space="preserve">Line No. </w:t>
-            </w:r>
-            <w:r>
-              <w:rPr>
-                <w:rFonts w:cs="Latha"/>
-                <w:b/>
-                <w:sz w:val="28"/>
-                <w:szCs w:val="28"/>
-                <w:lang w:bidi="ta-IN"/>
-              </w:rPr>
-              <w:t xml:space="preserve">– </w:t>
-            </w:r>
             <w:r>
               <w:rPr>
                 <w:rFonts w:cs="Latha"/>
@@ -3883,27 +3566,15 @@
                 <w:lang w:bidi="ta-IN"/>
               </w:rPr>
             </w:pPr>
-            <w:proofErr w:type="spellStart"/>
-            <w:r>
-              <w:rPr>
-                <w:rFonts w:cs="Latha"/>
-                <w:b/>
-                <w:sz w:val="28"/>
-                <w:szCs w:val="28"/>
-                <w:lang w:bidi="ta-IN"/>
-              </w:rPr>
-              <w:t>Panchaati</w:t>
-            </w:r>
-            <w:proofErr w:type="spellEnd"/>
-            <w:r>
-              <w:rPr>
-                <w:rFonts w:cs="Latha"/>
-                <w:b/>
-                <w:sz w:val="28"/>
-                <w:szCs w:val="28"/>
-                <w:lang w:bidi="ta-IN"/>
-              </w:rPr>
-              <w:t xml:space="preserve">  No. </w:t>
+            <w:r>
+              <w:rPr>
+                <w:rFonts w:cs="Latha"/>
+                <w:b/>
+                <w:sz w:val="28"/>
+                <w:szCs w:val="28"/>
+                <w:lang w:bidi="ta-IN"/>
+              </w:rPr>
+              <w:t xml:space="preserve">Panchaati  No. </w:t>
             </w:r>
             <w:r>
               <w:rPr>
@@ -4159,51 +3830,7 @@
           <w:szCs w:val="32"/>
           <w:u w:val="single"/>
         </w:rPr>
-        <w:t xml:space="preserve">TS </w:t>
-      </w:r>
-      <w:proofErr w:type="spellStart"/>
-      <w:r>
-        <w:rPr>
-          <w:b/>
-          <w:bCs/>
-          <w:sz w:val="32"/>
-          <w:szCs w:val="32"/>
-          <w:u w:val="single"/>
-        </w:rPr>
-        <w:t>Pada</w:t>
-      </w:r>
-      <w:proofErr w:type="spellEnd"/>
-      <w:r>
-        <w:rPr>
-          <w:b/>
-          <w:bCs/>
-          <w:sz w:val="32"/>
-          <w:szCs w:val="32"/>
-          <w:u w:val="single"/>
-        </w:rPr>
-        <w:t xml:space="preserve"> </w:t>
-      </w:r>
-      <w:proofErr w:type="spellStart"/>
-      <w:r>
-        <w:rPr>
-          <w:b/>
-          <w:bCs/>
-          <w:sz w:val="32"/>
-          <w:szCs w:val="32"/>
-          <w:u w:val="single"/>
-        </w:rPr>
-        <w:t>Paatam</w:t>
-      </w:r>
-      <w:proofErr w:type="spellEnd"/>
-      <w:r>
-        <w:rPr>
-          <w:b/>
-          <w:bCs/>
-          <w:sz w:val="32"/>
-          <w:szCs w:val="32"/>
-          <w:u w:val="single"/>
-        </w:rPr>
-        <w:t xml:space="preserve"> – TS 5.5 Sanskrit co</w:t>
+        <w:t>TS Pada Paatam – TS 5.5 Sanskrit co</w:t>
       </w:r>
       <w:r>
         <w:rPr>
@@ -4313,12 +3940,16 @@
               <w:spacing w:before="0" w:line="240" w:lineRule="auto"/>
               <w:jc w:val="center"/>
               <w:rPr>
+                <w:b/>
+                <w:bCs/>
                 <w:sz w:val="32"/>
                 <w:szCs w:val="32"/>
               </w:rPr>
             </w:pPr>
             <w:r>
               <w:rPr>
+                <w:b/>
+                <w:bCs/>
                 <w:sz w:val="32"/>
                 <w:szCs w:val="32"/>
               </w:rPr>
@@ -4330,12 +3961,16 @@
               <w:spacing w:before="0" w:line="240" w:lineRule="auto"/>
               <w:jc w:val="center"/>
               <w:rPr>
+                <w:b/>
+                <w:bCs/>
                 <w:sz w:val="32"/>
                 <w:szCs w:val="32"/>
               </w:rPr>
             </w:pPr>
             <w:r>
               <w:rPr>
+                <w:b/>
+                <w:bCs/>
                 <w:sz w:val="32"/>
                 <w:szCs w:val="32"/>
               </w:rPr>
@@ -4352,12 +3987,16 @@
               <w:spacing w:before="0" w:line="240" w:lineRule="auto"/>
               <w:jc w:val="center"/>
               <w:rPr>
+                <w:b/>
+                <w:bCs/>
                 <w:sz w:val="32"/>
                 <w:szCs w:val="32"/>
               </w:rPr>
             </w:pPr>
             <w:r>
               <w:rPr>
+                <w:b/>
+                <w:bCs/>
                 <w:sz w:val="32"/>
                 <w:szCs w:val="32"/>
               </w:rPr>
@@ -4375,12 +4014,16 @@
               <w:ind w:right="-18"/>
               <w:jc w:val="center"/>
               <w:rPr>
+                <w:b/>
+                <w:bCs/>
                 <w:sz w:val="32"/>
                 <w:szCs w:val="32"/>
               </w:rPr>
             </w:pPr>
             <w:r>
               <w:rPr>
+                <w:b/>
+                <w:bCs/>
                 <w:sz w:val="32"/>
                 <w:szCs w:val="32"/>
               </w:rPr>
@@ -4408,110 +4051,84 @@
               <w:spacing w:before="0" w:line="240" w:lineRule="auto"/>
               <w:rPr>
                 <w:rFonts w:cs="Latha"/>
-                <w:sz w:val="28"/>
-                <w:szCs w:val="28"/>
-                <w:lang w:bidi="ta-IN"/>
-              </w:rPr>
-            </w:pPr>
-            <w:r>
-              <w:rPr>
-                <w:rFonts w:cs="Latha"/>
-                <w:sz w:val="28"/>
-                <w:szCs w:val="28"/>
-                <w:lang w:bidi="ta-IN"/>
-              </w:rPr>
-              <w:t>5.5.2.6</w:t>
-            </w:r>
-            <w:r>
-              <w:rPr>
-                <w:rFonts w:cs="Latha"/>
-                <w:sz w:val="28"/>
-                <w:szCs w:val="28"/>
-                <w:lang w:bidi="ta-IN"/>
-              </w:rPr>
-              <w:t xml:space="preserve"> – </w:t>
-            </w:r>
-            <w:proofErr w:type="spellStart"/>
-            <w:r>
-              <w:rPr>
-                <w:rFonts w:cs="Latha"/>
-                <w:sz w:val="28"/>
-                <w:szCs w:val="28"/>
-                <w:lang w:bidi="ta-IN"/>
-              </w:rPr>
-              <w:t>Padam</w:t>
-            </w:r>
-            <w:proofErr w:type="spellEnd"/>
-          </w:p>
-          <w:p>
-            <w:pPr>
-              <w:spacing w:before="0" w:line="240" w:lineRule="auto"/>
-              <w:rPr>
-                <w:rFonts w:cs="Latha"/>
-                <w:sz w:val="28"/>
-                <w:szCs w:val="28"/>
-                <w:lang w:bidi="ta-IN"/>
-              </w:rPr>
-            </w:pPr>
-            <w:proofErr w:type="spellStart"/>
-            <w:r>
-              <w:rPr>
-                <w:rFonts w:cs="Latha"/>
-                <w:sz w:val="28"/>
-                <w:szCs w:val="28"/>
-                <w:lang w:bidi="ta-IN"/>
-              </w:rPr>
-              <w:t>Padam</w:t>
-            </w:r>
-            <w:proofErr w:type="spellEnd"/>
-            <w:r>
-              <w:rPr>
-                <w:rFonts w:cs="Latha"/>
-                <w:sz w:val="28"/>
-                <w:szCs w:val="28"/>
-                <w:lang w:bidi="ta-IN"/>
-              </w:rPr>
-              <w:t xml:space="preserve"> No. 3</w:t>
-            </w:r>
-          </w:p>
-          <w:p>
-            <w:pPr>
-              <w:spacing w:before="0" w:line="240" w:lineRule="auto"/>
-              <w:rPr>
-                <w:rFonts w:cs="Latha"/>
-                <w:sz w:val="28"/>
-                <w:szCs w:val="28"/>
-                <w:lang w:bidi="ta-IN"/>
-              </w:rPr>
-            </w:pPr>
-            <w:proofErr w:type="spellStart"/>
-            <w:r>
-              <w:rPr>
-                <w:rFonts w:cs="Latha"/>
-                <w:sz w:val="28"/>
-                <w:szCs w:val="28"/>
-                <w:lang w:bidi="ta-IN"/>
-              </w:rPr>
-              <w:t>Panchaati</w:t>
-            </w:r>
-            <w:proofErr w:type="spellEnd"/>
-            <w:r>
-              <w:rPr>
-                <w:rFonts w:cs="Latha"/>
-                <w:sz w:val="28"/>
-                <w:szCs w:val="28"/>
-                <w:lang w:bidi="ta-IN"/>
-              </w:rPr>
-              <w:t xml:space="preserve">  No. </w:t>
-            </w:r>
-            <w:r>
-              <w:rPr>
-                <w:rFonts w:cs="Latha"/>
-                <w:sz w:val="28"/>
-                <w:szCs w:val="28"/>
-                <w:lang w:bidi="ta-IN"/>
-              </w:rPr>
-              <w:t>13</w:t>
+                <w:b/>
+                <w:bCs/>
+                <w:sz w:val="28"/>
+                <w:szCs w:val="28"/>
+                <w:lang w:bidi="ta-IN"/>
+              </w:rPr>
+            </w:pPr>
+            <w:r>
+              <w:rPr>
+                <w:rFonts w:cs="Latha"/>
+                <w:b/>
+                <w:bCs/>
+                <w:sz w:val="28"/>
+                <w:szCs w:val="28"/>
+                <w:lang w:bidi="ta-IN"/>
+              </w:rPr>
+              <w:t>5.5.2.6 – Padam</w:t>
+            </w:r>
+          </w:p>
+          <w:p>
+            <w:pPr>
+              <w:spacing w:before="0" w:line="240" w:lineRule="auto"/>
+              <w:rPr>
+                <w:rFonts w:cs="Latha"/>
+                <w:b/>
+                <w:bCs/>
+                <w:sz w:val="28"/>
+                <w:szCs w:val="28"/>
+                <w:lang w:bidi="ta-IN"/>
+              </w:rPr>
+            </w:pPr>
+            <w:r>
+              <w:rPr>
+                <w:rFonts w:cs="Latha"/>
+                <w:b/>
+                <w:bCs/>
+                <w:sz w:val="28"/>
+                <w:szCs w:val="28"/>
+                <w:lang w:bidi="ta-IN"/>
+              </w:rPr>
+              <w:t>Padam No. 3</w:t>
+            </w:r>
+          </w:p>
+          <w:p>
+            <w:pPr>
+              <w:spacing w:before="0" w:line="240" w:lineRule="auto"/>
+              <w:rPr>
+                <w:rFonts w:cs="Latha"/>
+                <w:b/>
+                <w:bCs/>
+                <w:sz w:val="28"/>
+                <w:szCs w:val="28"/>
+                <w:lang w:bidi="ta-IN"/>
+              </w:rPr>
+            </w:pPr>
+            <w:proofErr w:type="gramStart"/>
+            <w:r>
+              <w:rPr>
+                <w:rFonts w:cs="Latha"/>
+                <w:b/>
+                <w:bCs/>
+                <w:sz w:val="28"/>
+                <w:szCs w:val="28"/>
+                <w:lang w:bidi="ta-IN"/>
+              </w:rPr>
+              <w:t>Panchaati  No.</w:t>
+            </w:r>
+            <w:proofErr w:type="gramEnd"/>
+            <w:r>
+              <w:rPr>
+                <w:rFonts w:cs="Latha"/>
+                <w:b/>
+                <w:bCs/>
+                <w:sz w:val="28"/>
+                <w:szCs w:val="28"/>
+                <w:lang w:bidi="ta-IN"/>
+              </w:rPr>
+              <w:t xml:space="preserve"> 13</w:t>
             </w:r>
           </w:p>
         </w:tc>
@@ -4780,110 +4397,86 @@
               <w:spacing w:before="0" w:line="240" w:lineRule="auto"/>
               <w:rPr>
                 <w:rFonts w:cs="Latha"/>
-                <w:sz w:val="28"/>
-                <w:szCs w:val="28"/>
-                <w:lang w:bidi="ta-IN"/>
-              </w:rPr>
-            </w:pPr>
-            <w:r>
-              <w:rPr>
-                <w:rFonts w:cs="Latha"/>
+                <w:b/>
+                <w:bCs/>
+                <w:sz w:val="28"/>
+                <w:szCs w:val="28"/>
+                <w:lang w:bidi="ta-IN"/>
+              </w:rPr>
+            </w:pPr>
+            <w:r>
+              <w:rPr>
+                <w:rFonts w:cs="Latha"/>
+                <w:b/>
+                <w:bCs/>
                 <w:sz w:val="28"/>
                 <w:szCs w:val="28"/>
                 <w:lang w:bidi="ta-IN"/>
               </w:rPr>
               <w:lastRenderedPageBreak/>
-              <w:t>5.5.7.3</w:t>
-            </w:r>
-            <w:r>
-              <w:rPr>
-                <w:rFonts w:cs="Latha"/>
-                <w:sz w:val="28"/>
-                <w:szCs w:val="28"/>
-                <w:lang w:bidi="ta-IN"/>
-              </w:rPr>
-              <w:t xml:space="preserve"> – </w:t>
-            </w:r>
-            <w:proofErr w:type="spellStart"/>
-            <w:r>
-              <w:rPr>
-                <w:rFonts w:cs="Latha"/>
-                <w:sz w:val="28"/>
-                <w:szCs w:val="28"/>
-                <w:lang w:bidi="ta-IN"/>
-              </w:rPr>
-              <w:t>Vaakyam</w:t>
-            </w:r>
-            <w:proofErr w:type="spellEnd"/>
-          </w:p>
-          <w:p>
-            <w:pPr>
-              <w:spacing w:before="0" w:line="240" w:lineRule="auto"/>
-              <w:rPr>
-                <w:rFonts w:cs="Latha"/>
-                <w:sz w:val="28"/>
-                <w:szCs w:val="28"/>
-                <w:lang w:bidi="ta-IN"/>
-              </w:rPr>
-            </w:pPr>
-            <w:r>
-              <w:rPr>
-                <w:rFonts w:cs="Latha"/>
-                <w:sz w:val="28"/>
-                <w:szCs w:val="28"/>
-                <w:lang w:bidi="ta-IN"/>
-              </w:rPr>
-              <w:t xml:space="preserve">Line No. </w:t>
-            </w:r>
-            <w:r>
-              <w:rPr>
-                <w:rFonts w:cs="Latha"/>
-                <w:sz w:val="28"/>
-                <w:szCs w:val="28"/>
-                <w:lang w:bidi="ta-IN"/>
-              </w:rPr>
-              <w:t xml:space="preserve">1 </w:t>
-            </w:r>
-          </w:p>
-          <w:p>
-            <w:pPr>
-              <w:spacing w:before="0" w:line="240" w:lineRule="auto"/>
-              <w:rPr>
-                <w:rFonts w:cs="Latha"/>
+              <w:t>5.5.7.3 – Vaakyam</w:t>
+            </w:r>
+          </w:p>
+          <w:p>
+            <w:pPr>
+              <w:spacing w:before="0" w:line="240" w:lineRule="auto"/>
+              <w:rPr>
+                <w:rFonts w:cs="Latha"/>
+                <w:b/>
+                <w:bCs/>
+                <w:sz w:val="28"/>
+                <w:szCs w:val="28"/>
+                <w:lang w:bidi="ta-IN"/>
+              </w:rPr>
+            </w:pPr>
+            <w:r>
+              <w:rPr>
+                <w:rFonts w:cs="Latha"/>
+                <w:b/>
+                <w:bCs/>
+                <w:sz w:val="28"/>
+                <w:szCs w:val="28"/>
+                <w:lang w:bidi="ta-IN"/>
+              </w:rPr>
+              <w:t xml:space="preserve">Line No. 1 </w:t>
+            </w:r>
+          </w:p>
+          <w:p>
+            <w:pPr>
+              <w:spacing w:before="0" w:line="240" w:lineRule="auto"/>
+              <w:rPr>
+                <w:rFonts w:cs="Latha"/>
+                <w:b/>
+                <w:bCs/>
                 <w:sz w:val="28"/>
                 <w:szCs w:val="28"/>
                 <w:cs/>
                 <w:lang w:bidi="ta-IN"/>
               </w:rPr>
             </w:pPr>
-            <w:proofErr w:type="spellStart"/>
-            <w:r>
-              <w:rPr>
-                <w:rFonts w:cs="Latha"/>
-                <w:sz w:val="28"/>
-                <w:szCs w:val="28"/>
-                <w:lang w:bidi="ta-IN"/>
-              </w:rPr>
-              <w:t>Panchaati</w:t>
-            </w:r>
-            <w:proofErr w:type="spellEnd"/>
-            <w:r>
-              <w:rPr>
-                <w:rFonts w:cs="Latha"/>
-                <w:sz w:val="28"/>
-                <w:szCs w:val="28"/>
-                <w:lang w:bidi="ta-IN"/>
-              </w:rPr>
-              <w:t xml:space="preserve">  No. </w:t>
-            </w:r>
-            <w:r>
-              <w:rPr>
-                <w:rFonts w:cs="Latha"/>
-                <w:sz w:val="28"/>
-                <w:szCs w:val="28"/>
-                <w:lang w:bidi="ta-IN"/>
-              </w:rPr>
-              <w:t>31</w:t>
+            <w:proofErr w:type="gramStart"/>
+            <w:r>
+              <w:rPr>
+                <w:rFonts w:cs="Latha"/>
+                <w:b/>
+                <w:bCs/>
+                <w:sz w:val="28"/>
+                <w:szCs w:val="28"/>
+                <w:lang w:bidi="ta-IN"/>
+              </w:rPr>
+              <w:t>Panchaati  No.</w:t>
+            </w:r>
+            <w:proofErr w:type="gramEnd"/>
+            <w:r>
+              <w:rPr>
+                <w:rFonts w:cs="Latha"/>
+                <w:b/>
+                <w:bCs/>
+                <w:sz w:val="28"/>
+                <w:szCs w:val="28"/>
+                <w:lang w:bidi="ta-IN"/>
+              </w:rPr>
+              <w:t xml:space="preserve"> 31</w:t>
             </w:r>
           </w:p>
         </w:tc>
@@ -5139,109 +4732,85 @@
               <w:spacing w:before="0" w:line="240" w:lineRule="auto"/>
               <w:rPr>
                 <w:rFonts w:cs="Latha"/>
-                <w:sz w:val="28"/>
-                <w:szCs w:val="28"/>
-                <w:lang w:bidi="ta-IN"/>
-              </w:rPr>
-            </w:pPr>
-            <w:r>
-              <w:rPr>
-                <w:rFonts w:cs="Latha"/>
-                <w:sz w:val="28"/>
-                <w:szCs w:val="28"/>
-                <w:lang w:bidi="ta-IN"/>
-              </w:rPr>
-              <w:t>5.5.8.2</w:t>
-            </w:r>
-            <w:r>
-              <w:rPr>
-                <w:rFonts w:cs="Latha"/>
-                <w:sz w:val="28"/>
-                <w:szCs w:val="28"/>
-                <w:lang w:bidi="ta-IN"/>
-              </w:rPr>
-              <w:t xml:space="preserve"> – </w:t>
-            </w:r>
-            <w:proofErr w:type="spellStart"/>
-            <w:r>
-              <w:rPr>
-                <w:rFonts w:cs="Latha"/>
-                <w:sz w:val="28"/>
-                <w:szCs w:val="28"/>
-                <w:lang w:bidi="ta-IN"/>
-              </w:rPr>
-              <w:t>Vaakyam</w:t>
-            </w:r>
-            <w:proofErr w:type="spellEnd"/>
-          </w:p>
-          <w:p>
-            <w:pPr>
-              <w:spacing w:before="0" w:line="240" w:lineRule="auto"/>
-              <w:rPr>
-                <w:rFonts w:cs="Latha"/>
-                <w:sz w:val="28"/>
-                <w:szCs w:val="28"/>
-                <w:lang w:bidi="ta-IN"/>
-              </w:rPr>
-            </w:pPr>
-            <w:r>
-              <w:rPr>
-                <w:rFonts w:cs="Latha"/>
-                <w:sz w:val="28"/>
-                <w:szCs w:val="28"/>
-                <w:lang w:bidi="ta-IN"/>
-              </w:rPr>
-              <w:t xml:space="preserve">Line No. </w:t>
-            </w:r>
-            <w:r>
-              <w:rPr>
-                <w:rFonts w:cs="Latha"/>
-                <w:sz w:val="28"/>
-                <w:szCs w:val="28"/>
-                <w:lang w:bidi="ta-IN"/>
-              </w:rPr>
-              <w:t xml:space="preserve">1 </w:t>
-            </w:r>
-          </w:p>
-          <w:p>
-            <w:pPr>
-              <w:spacing w:before="0" w:line="240" w:lineRule="auto"/>
-              <w:rPr>
-                <w:rFonts w:cs="Latha"/>
+                <w:b/>
+                <w:bCs/>
+                <w:sz w:val="28"/>
+                <w:szCs w:val="28"/>
+                <w:lang w:bidi="ta-IN"/>
+              </w:rPr>
+            </w:pPr>
+            <w:r>
+              <w:rPr>
+                <w:rFonts w:cs="Latha"/>
+                <w:b/>
+                <w:bCs/>
+                <w:sz w:val="28"/>
+                <w:szCs w:val="28"/>
+                <w:lang w:bidi="ta-IN"/>
+              </w:rPr>
+              <w:t>5.5.8.2 – Vaakyam</w:t>
+            </w:r>
+          </w:p>
+          <w:p>
+            <w:pPr>
+              <w:spacing w:before="0" w:line="240" w:lineRule="auto"/>
+              <w:rPr>
+                <w:rFonts w:cs="Latha"/>
+                <w:b/>
+                <w:bCs/>
+                <w:sz w:val="28"/>
+                <w:szCs w:val="28"/>
+                <w:lang w:bidi="ta-IN"/>
+              </w:rPr>
+            </w:pPr>
+            <w:r>
+              <w:rPr>
+                <w:rFonts w:cs="Latha"/>
+                <w:b/>
+                <w:bCs/>
+                <w:sz w:val="28"/>
+                <w:szCs w:val="28"/>
+                <w:lang w:bidi="ta-IN"/>
+              </w:rPr>
+              <w:t xml:space="preserve">Line No. 1 </w:t>
+            </w:r>
+          </w:p>
+          <w:p>
+            <w:pPr>
+              <w:spacing w:before="0" w:line="240" w:lineRule="auto"/>
+              <w:rPr>
+                <w:rFonts w:cs="Latha"/>
+                <w:b/>
+                <w:bCs/>
                 <w:sz w:val="28"/>
                 <w:szCs w:val="28"/>
                 <w:cs/>
                 <w:lang w:bidi="ta-IN"/>
               </w:rPr>
             </w:pPr>
-            <w:proofErr w:type="spellStart"/>
-            <w:r>
-              <w:rPr>
-                <w:rFonts w:cs="Latha"/>
-                <w:sz w:val="28"/>
-                <w:szCs w:val="28"/>
-                <w:lang w:bidi="ta-IN"/>
-              </w:rPr>
-              <w:t>Panchaati</w:t>
-            </w:r>
-            <w:proofErr w:type="spellEnd"/>
-            <w:r>
-              <w:rPr>
-                <w:rFonts w:cs="Latha"/>
-                <w:sz w:val="28"/>
-                <w:szCs w:val="28"/>
-                <w:lang w:bidi="ta-IN"/>
-              </w:rPr>
-              <w:t xml:space="preserve">  No. </w:t>
-            </w:r>
-            <w:r>
-              <w:rPr>
-                <w:rFonts w:cs="Latha"/>
-                <w:sz w:val="28"/>
-                <w:szCs w:val="28"/>
-                <w:lang w:bidi="ta-IN"/>
-              </w:rPr>
-              <w:t>35</w:t>
+            <w:proofErr w:type="gramStart"/>
+            <w:r>
+              <w:rPr>
+                <w:rFonts w:cs="Latha"/>
+                <w:b/>
+                <w:bCs/>
+                <w:sz w:val="28"/>
+                <w:szCs w:val="28"/>
+                <w:lang w:bidi="ta-IN"/>
+              </w:rPr>
+              <w:t>Panchaati  No.</w:t>
+            </w:r>
+            <w:proofErr w:type="gramEnd"/>
+            <w:r>
+              <w:rPr>
+                <w:rFonts w:cs="Latha"/>
+                <w:b/>
+                <w:bCs/>
+                <w:sz w:val="28"/>
+                <w:szCs w:val="28"/>
+                <w:lang w:bidi="ta-IN"/>
+              </w:rPr>
+              <w:t xml:space="preserve"> 35</w:t>
             </w:r>
           </w:p>
         </w:tc>
@@ -5515,109 +5084,85 @@
               <w:spacing w:before="0" w:line="240" w:lineRule="auto"/>
               <w:rPr>
                 <w:rFonts w:cs="Latha"/>
-                <w:sz w:val="28"/>
-                <w:szCs w:val="28"/>
-                <w:lang w:bidi="ta-IN"/>
-              </w:rPr>
-            </w:pPr>
-            <w:r>
-              <w:rPr>
-                <w:rFonts w:cs="Latha"/>
-                <w:sz w:val="28"/>
-                <w:szCs w:val="28"/>
-                <w:lang w:bidi="ta-IN"/>
-              </w:rPr>
-              <w:t>5.5.10.3</w:t>
-            </w:r>
-            <w:r>
-              <w:rPr>
-                <w:rFonts w:cs="Latha"/>
-                <w:sz w:val="28"/>
-                <w:szCs w:val="28"/>
-                <w:lang w:bidi="ta-IN"/>
-              </w:rPr>
-              <w:t xml:space="preserve"> – </w:t>
-            </w:r>
-            <w:proofErr w:type="spellStart"/>
-            <w:r>
-              <w:rPr>
-                <w:rFonts w:cs="Latha"/>
-                <w:sz w:val="28"/>
-                <w:szCs w:val="28"/>
-                <w:lang w:bidi="ta-IN"/>
-              </w:rPr>
-              <w:t>Vaakyam</w:t>
-            </w:r>
-            <w:proofErr w:type="spellEnd"/>
-          </w:p>
-          <w:p>
-            <w:pPr>
-              <w:spacing w:before="0" w:line="240" w:lineRule="auto"/>
-              <w:rPr>
-                <w:rFonts w:cs="Latha"/>
-                <w:sz w:val="28"/>
-                <w:szCs w:val="28"/>
-                <w:lang w:bidi="ta-IN"/>
-              </w:rPr>
-            </w:pPr>
-            <w:r>
-              <w:rPr>
-                <w:rFonts w:cs="Latha"/>
-                <w:sz w:val="28"/>
-                <w:szCs w:val="28"/>
-                <w:lang w:bidi="ta-IN"/>
-              </w:rPr>
-              <w:t xml:space="preserve">Line No. </w:t>
-            </w:r>
-            <w:r>
-              <w:rPr>
-                <w:rFonts w:cs="Latha"/>
-                <w:sz w:val="28"/>
-                <w:szCs w:val="28"/>
-                <w:lang w:bidi="ta-IN"/>
-              </w:rPr>
-              <w:t xml:space="preserve">3 </w:t>
-            </w:r>
-          </w:p>
-          <w:p>
-            <w:pPr>
-              <w:spacing w:before="0" w:line="240" w:lineRule="auto"/>
-              <w:rPr>
-                <w:rFonts w:cs="Latha"/>
+                <w:b/>
+                <w:bCs/>
+                <w:sz w:val="28"/>
+                <w:szCs w:val="28"/>
+                <w:lang w:bidi="ta-IN"/>
+              </w:rPr>
+            </w:pPr>
+            <w:r>
+              <w:rPr>
+                <w:rFonts w:cs="Latha"/>
+                <w:b/>
+                <w:bCs/>
+                <w:sz w:val="28"/>
+                <w:szCs w:val="28"/>
+                <w:lang w:bidi="ta-IN"/>
+              </w:rPr>
+              <w:t>5.5.10.3 – Vaakyam</w:t>
+            </w:r>
+          </w:p>
+          <w:p>
+            <w:pPr>
+              <w:spacing w:before="0" w:line="240" w:lineRule="auto"/>
+              <w:rPr>
+                <w:rFonts w:cs="Latha"/>
+                <w:b/>
+                <w:bCs/>
+                <w:sz w:val="28"/>
+                <w:szCs w:val="28"/>
+                <w:lang w:bidi="ta-IN"/>
+              </w:rPr>
+            </w:pPr>
+            <w:r>
+              <w:rPr>
+                <w:rFonts w:cs="Latha"/>
+                <w:b/>
+                <w:bCs/>
+                <w:sz w:val="28"/>
+                <w:szCs w:val="28"/>
+                <w:lang w:bidi="ta-IN"/>
+              </w:rPr>
+              <w:t xml:space="preserve">Line No. 3 </w:t>
+            </w:r>
+          </w:p>
+          <w:p>
+            <w:pPr>
+              <w:spacing w:before="0" w:line="240" w:lineRule="auto"/>
+              <w:rPr>
+                <w:rFonts w:cs="Latha"/>
+                <w:b/>
+                <w:bCs/>
                 <w:sz w:val="28"/>
                 <w:szCs w:val="28"/>
                 <w:cs/>
                 <w:lang w:bidi="ta-IN"/>
               </w:rPr>
             </w:pPr>
-            <w:proofErr w:type="spellStart"/>
-            <w:r>
-              <w:rPr>
-                <w:rFonts w:cs="Latha"/>
-                <w:sz w:val="28"/>
-                <w:szCs w:val="28"/>
-                <w:lang w:bidi="ta-IN"/>
-              </w:rPr>
-              <w:t>Panchaati</w:t>
-            </w:r>
-            <w:proofErr w:type="spellEnd"/>
-            <w:r>
-              <w:rPr>
-                <w:rFonts w:cs="Latha"/>
-                <w:sz w:val="28"/>
-                <w:szCs w:val="28"/>
-                <w:lang w:bidi="ta-IN"/>
-              </w:rPr>
-              <w:t xml:space="preserve">  No. </w:t>
-            </w:r>
-            <w:r>
-              <w:rPr>
-                <w:rFonts w:cs="Latha"/>
-                <w:sz w:val="28"/>
-                <w:szCs w:val="28"/>
-                <w:lang w:bidi="ta-IN"/>
-              </w:rPr>
-              <w:t>44</w:t>
+            <w:proofErr w:type="gramStart"/>
+            <w:r>
+              <w:rPr>
+                <w:rFonts w:cs="Latha"/>
+                <w:b/>
+                <w:bCs/>
+                <w:sz w:val="28"/>
+                <w:szCs w:val="28"/>
+                <w:lang w:bidi="ta-IN"/>
+              </w:rPr>
+              <w:t>Panchaati  No.</w:t>
+            </w:r>
+            <w:proofErr w:type="gramEnd"/>
+            <w:r>
+              <w:rPr>
+                <w:rFonts w:cs="Latha"/>
+                <w:b/>
+                <w:bCs/>
+                <w:sz w:val="28"/>
+                <w:szCs w:val="28"/>
+                <w:lang w:bidi="ta-IN"/>
+              </w:rPr>
+              <w:t xml:space="preserve"> 44</w:t>
             </w:r>
           </w:p>
         </w:tc>
@@ -5935,54 +5480,6 @@
           <w:u w:val="single"/>
         </w:rPr>
       </w:pPr>
-    </w:p>
-    <w:p>
-      <w:pPr>
-        <w:jc w:val="center"/>
-        <w:rPr>
-          <w:b/>
-          <w:bCs/>
-          <w:sz w:val="32"/>
-          <w:szCs w:val="32"/>
-          <w:u w:val="single"/>
-        </w:rPr>
-      </w:pPr>
-    </w:p>
-    <w:p>
-      <w:pPr>
-        <w:jc w:val="center"/>
-        <w:rPr>
-          <w:b/>
-          <w:bCs/>
-          <w:sz w:val="32"/>
-          <w:szCs w:val="32"/>
-          <w:u w:val="single"/>
-        </w:rPr>
-      </w:pPr>
-    </w:p>
-    <w:p>
-      <w:pPr>
-        <w:jc w:val="center"/>
-        <w:rPr>
-          <w:b/>
-          <w:bCs/>
-          <w:sz w:val="32"/>
-          <w:szCs w:val="32"/>
-          <w:u w:val="single"/>
-        </w:rPr>
-      </w:pPr>
-    </w:p>
-    <w:p>
-      <w:pPr>
-        <w:jc w:val="center"/>
-        <w:rPr>
-          <w:b/>
-          <w:bCs/>
-          <w:sz w:val="32"/>
-          <w:szCs w:val="32"/>
-          <w:u w:val="single"/>
-        </w:rPr>
-      </w:pPr>
       <w:r>
         <w:rPr>
           <w:b/>
@@ -5991,51 +5488,7 @@
           <w:szCs w:val="32"/>
           <w:u w:val="single"/>
         </w:rPr>
-        <w:t xml:space="preserve">TS </w:t>
-      </w:r>
-      <w:proofErr w:type="spellStart"/>
-      <w:r>
-        <w:rPr>
-          <w:b/>
-          <w:bCs/>
-          <w:sz w:val="32"/>
-          <w:szCs w:val="32"/>
-          <w:u w:val="single"/>
-        </w:rPr>
-        <w:t>Pada</w:t>
-      </w:r>
-      <w:proofErr w:type="spellEnd"/>
-      <w:r>
-        <w:rPr>
-          <w:b/>
-          <w:bCs/>
-          <w:sz w:val="32"/>
-          <w:szCs w:val="32"/>
-          <w:u w:val="single"/>
-        </w:rPr>
-        <w:t xml:space="preserve"> </w:t>
-      </w:r>
-      <w:proofErr w:type="spellStart"/>
-      <w:r>
-        <w:rPr>
-          <w:b/>
-          <w:bCs/>
-          <w:sz w:val="32"/>
-          <w:szCs w:val="32"/>
-          <w:u w:val="single"/>
-        </w:rPr>
-        <w:t>Paatam</w:t>
-      </w:r>
-      <w:proofErr w:type="spellEnd"/>
-      <w:r>
-        <w:rPr>
-          <w:b/>
-          <w:bCs/>
-          <w:sz w:val="32"/>
-          <w:szCs w:val="32"/>
-          <w:u w:val="single"/>
-        </w:rPr>
-        <w:t xml:space="preserve"> – TS 5.</w:t>
+        <w:t>TS Pada Paatam – TS 5.</w:t>
       </w:r>
       <w:r>
         <w:rPr>
@@ -6183,12 +5636,16 @@
               <w:spacing w:before="0" w:line="240" w:lineRule="auto"/>
               <w:jc w:val="center"/>
               <w:rPr>
+                <w:b/>
+                <w:bCs/>
                 <w:sz w:val="32"/>
                 <w:szCs w:val="32"/>
               </w:rPr>
             </w:pPr>
             <w:r>
               <w:rPr>
+                <w:b/>
+                <w:bCs/>
                 <w:sz w:val="32"/>
                 <w:szCs w:val="32"/>
               </w:rPr>
@@ -6200,12 +5657,16 @@
               <w:spacing w:before="0" w:line="240" w:lineRule="auto"/>
               <w:jc w:val="center"/>
               <w:rPr>
+                <w:b/>
+                <w:bCs/>
                 <w:sz w:val="32"/>
                 <w:szCs w:val="32"/>
               </w:rPr>
             </w:pPr>
             <w:r>
               <w:rPr>
+                <w:b/>
+                <w:bCs/>
                 <w:sz w:val="32"/>
                 <w:szCs w:val="32"/>
               </w:rPr>
@@ -6222,12 +5683,16 @@
               <w:spacing w:before="0" w:line="240" w:lineRule="auto"/>
               <w:jc w:val="center"/>
               <w:rPr>
+                <w:b/>
+                <w:bCs/>
                 <w:sz w:val="32"/>
                 <w:szCs w:val="32"/>
               </w:rPr>
             </w:pPr>
             <w:r>
               <w:rPr>
+                <w:b/>
+                <w:bCs/>
                 <w:sz w:val="32"/>
                 <w:szCs w:val="32"/>
               </w:rPr>
@@ -6245,12 +5710,16 @@
               <w:ind w:right="-18"/>
               <w:jc w:val="center"/>
               <w:rPr>
+                <w:b/>
+                <w:bCs/>
                 <w:sz w:val="32"/>
                 <w:szCs w:val="32"/>
               </w:rPr>
             </w:pPr>
             <w:r>
               <w:rPr>
+                <w:b/>
+                <w:bCs/>
                 <w:sz w:val="32"/>
                 <w:szCs w:val="32"/>
               </w:rPr>
@@ -6272,14 +5741,18 @@
               <w:spacing w:before="0" w:line="240" w:lineRule="auto"/>
               <w:rPr>
                 <w:rFonts w:cs="Latha"/>
-                <w:sz w:val="28"/>
-                <w:szCs w:val="28"/>
-                <w:lang w:bidi="ta-IN"/>
-              </w:rPr>
-            </w:pPr>
-            <w:r>
-              <w:rPr>
-                <w:rFonts w:cs="Latha"/>
+                <w:b/>
+                <w:bCs/>
+                <w:sz w:val="28"/>
+                <w:szCs w:val="28"/>
+                <w:lang w:bidi="ta-IN"/>
+              </w:rPr>
+            </w:pPr>
+            <w:r>
+              <w:rPr>
+                <w:rFonts w:cs="Latha"/>
+                <w:b/>
+                <w:bCs/>
                 <w:sz w:val="28"/>
                 <w:szCs w:val="28"/>
                 <w:lang w:bidi="ta-IN"/>
@@ -6289,6 +5762,8 @@
             <w:r>
               <w:rPr>
                 <w:rFonts w:cs="Latha"/>
+                <w:b/>
+                <w:bCs/>
                 <w:sz w:val="28"/>
                 <w:szCs w:val="28"/>
                 <w:lang w:bidi="ta-IN"/>
@@ -6298,37 +5773,32 @@
             <w:r>
               <w:rPr>
                 <w:rFonts w:cs="Latha"/>
-                <w:sz w:val="28"/>
-                <w:szCs w:val="28"/>
-                <w:lang w:bidi="ta-IN"/>
-              </w:rPr>
-              <w:t xml:space="preserve"> – </w:t>
-            </w:r>
-            <w:proofErr w:type="spellStart"/>
-            <w:r>
-              <w:rPr>
-                <w:rFonts w:cs="Latha"/>
-                <w:sz w:val="28"/>
-                <w:szCs w:val="28"/>
-                <w:lang w:bidi="ta-IN"/>
-              </w:rPr>
-              <w:t>Vaakyam</w:t>
-            </w:r>
-            <w:proofErr w:type="spellEnd"/>
-          </w:p>
-          <w:p>
-            <w:pPr>
-              <w:spacing w:before="0" w:line="240" w:lineRule="auto"/>
-              <w:rPr>
-                <w:rFonts w:cs="Latha"/>
-                <w:sz w:val="28"/>
-                <w:szCs w:val="28"/>
-                <w:lang w:bidi="ta-IN"/>
-              </w:rPr>
-            </w:pPr>
-            <w:r>
-              <w:rPr>
-                <w:rFonts w:cs="Latha"/>
+                <w:b/>
+                <w:bCs/>
+                <w:sz w:val="28"/>
+                <w:szCs w:val="28"/>
+                <w:lang w:bidi="ta-IN"/>
+              </w:rPr>
+              <w:t xml:space="preserve"> – Vaakyam</w:t>
+            </w:r>
+          </w:p>
+          <w:p>
+            <w:pPr>
+              <w:spacing w:before="0" w:line="240" w:lineRule="auto"/>
+              <w:rPr>
+                <w:rFonts w:cs="Latha"/>
+                <w:b/>
+                <w:bCs/>
+                <w:sz w:val="28"/>
+                <w:szCs w:val="28"/>
+                <w:lang w:bidi="ta-IN"/>
+              </w:rPr>
+            </w:pPr>
+            <w:r>
+              <w:rPr>
+                <w:rFonts w:cs="Latha"/>
+                <w:b/>
+                <w:bCs/>
                 <w:sz w:val="28"/>
                 <w:szCs w:val="28"/>
                 <w:lang w:bidi="ta-IN"/>
@@ -6339,6 +5809,8 @@
             <w:r>
               <w:rPr>
                 <w:rFonts w:cs="Latha"/>
+                <w:b/>
+                <w:bCs/>
                 <w:sz w:val="28"/>
                 <w:szCs w:val="28"/>
                 <w:lang w:bidi="ta-IN"/>
@@ -6348,23 +5820,14 @@
             <w:r>
               <w:rPr>
                 <w:rFonts w:cs="Latha"/>
-                <w:sz w:val="28"/>
-                <w:szCs w:val="28"/>
-                <w:lang w:bidi="ta-IN"/>
-              </w:rPr>
-              <w:t xml:space="preserve"> </w:t>
-            </w:r>
-            <w:proofErr w:type="spellStart"/>
-            <w:r>
-              <w:rPr>
-                <w:rFonts w:cs="Latha"/>
-                <w:sz w:val="28"/>
-                <w:szCs w:val="28"/>
-                <w:lang w:bidi="ta-IN"/>
-              </w:rPr>
-              <w:t>Panchaati</w:t>
-            </w:r>
-            <w:proofErr w:type="spellEnd"/>
+                <w:b/>
+                <w:bCs/>
+                <w:sz w:val="28"/>
+                <w:szCs w:val="28"/>
+                <w:lang w:bidi="ta-IN"/>
+              </w:rPr>
+              <w:t xml:space="preserve"> Panchaati</w:t>
+            </w:r>
             <w:proofErr w:type="gramEnd"/>
           </w:p>
           <w:p>
@@ -6372,19 +5835,47 @@
               <w:spacing w:before="0" w:line="240" w:lineRule="auto"/>
               <w:rPr>
                 <w:rFonts w:cs="Latha"/>
-                <w:sz w:val="28"/>
-                <w:szCs w:val="28"/>
-                <w:lang w:bidi="ta-IN"/>
-              </w:rPr>
-            </w:pPr>
-            <w:r>
-              <w:rPr>
-                <w:rFonts w:cs="Latha"/>
-                <w:sz w:val="28"/>
-                <w:szCs w:val="28"/>
-                <w:lang w:bidi="ta-IN"/>
-              </w:rPr>
-              <w:t>(first line)</w:t>
+                <w:b/>
+                <w:bCs/>
+                <w:sz w:val="28"/>
+                <w:szCs w:val="28"/>
+                <w:lang w:bidi="ta-IN"/>
+              </w:rPr>
+            </w:pPr>
+            <w:r>
+              <w:rPr>
+                <w:rFonts w:cs="Latha"/>
+                <w:b/>
+                <w:bCs/>
+                <w:sz w:val="28"/>
+                <w:szCs w:val="28"/>
+                <w:lang w:bidi="ta-IN"/>
+              </w:rPr>
+              <w:t>(</w:t>
+            </w:r>
+            <w:proofErr w:type="gramStart"/>
+            <w:r>
+              <w:rPr>
+                <w:rFonts w:cs="Latha"/>
+                <w:b/>
+                <w:bCs/>
+                <w:sz w:val="28"/>
+                <w:szCs w:val="28"/>
+                <w:lang w:bidi="ta-IN"/>
+              </w:rPr>
+              <w:t>first</w:t>
+            </w:r>
+            <w:proofErr w:type="gramEnd"/>
+            <w:r>
+              <w:rPr>
+                <w:rFonts w:cs="Latha"/>
+                <w:b/>
+                <w:bCs/>
+                <w:sz w:val="28"/>
+                <w:szCs w:val="28"/>
+                <w:lang w:bidi="ta-IN"/>
+              </w:rPr>
+              <w:t xml:space="preserve"> line)</w:t>
             </w:r>
           </w:p>
         </w:tc>
@@ -6599,100 +6090,60 @@
               <w:spacing w:before="0" w:line="240" w:lineRule="auto"/>
               <w:rPr>
                 <w:rFonts w:cs="Latha"/>
-                <w:sz w:val="28"/>
-                <w:szCs w:val="28"/>
-                <w:lang w:bidi="ta-IN"/>
-              </w:rPr>
-            </w:pPr>
-            <w:r>
-              <w:rPr>
-                <w:rFonts w:cs="Latha"/>
-                <w:sz w:val="28"/>
-                <w:szCs w:val="28"/>
-                <w:lang w:bidi="ta-IN"/>
-              </w:rPr>
-              <w:lastRenderedPageBreak/>
-              <w:t>TS 5.5.1.</w:t>
-            </w:r>
-            <w:r>
-              <w:rPr>
-                <w:rFonts w:cs="Latha"/>
+                <w:b/>
+                <w:bCs/>
+                <w:sz w:val="28"/>
+                <w:szCs w:val="28"/>
+                <w:lang w:bidi="ta-IN"/>
+              </w:rPr>
+            </w:pPr>
+            <w:r>
+              <w:rPr>
+                <w:rFonts w:cs="Latha"/>
+                <w:b/>
+                <w:bCs/>
+                <w:sz w:val="28"/>
+                <w:szCs w:val="28"/>
+                <w:lang w:bidi="ta-IN"/>
+              </w:rPr>
+              <w:t>TS 5.5.1.5 – Vaakyam</w:t>
+            </w:r>
+          </w:p>
+          <w:p>
+            <w:pPr>
+              <w:spacing w:before="0" w:line="240" w:lineRule="auto"/>
+              <w:rPr>
+                <w:rFonts w:cs="Latha"/>
+                <w:b/>
+                <w:bCs/>
+                <w:sz w:val="28"/>
+                <w:szCs w:val="28"/>
+                <w:lang w:bidi="ta-IN"/>
+              </w:rPr>
+            </w:pPr>
+            <w:r>
+              <w:rPr>
+                <w:rFonts w:cs="Latha"/>
+                <w:b/>
+                <w:bCs/>
                 <w:sz w:val="28"/>
                 <w:szCs w:val="28"/>
                 <w:lang w:bidi="ta-IN"/>
               </w:rPr>
               <w:t>5</w:t>
             </w:r>
-            <w:r>
-              <w:rPr>
-                <w:rFonts w:cs="Latha"/>
-                <w:sz w:val="28"/>
-                <w:szCs w:val="28"/>
-                <w:lang w:bidi="ta-IN"/>
-              </w:rPr>
-              <w:t xml:space="preserve"> – </w:t>
-            </w:r>
-            <w:proofErr w:type="spellStart"/>
-            <w:r>
-              <w:rPr>
-                <w:rFonts w:cs="Latha"/>
-                <w:sz w:val="28"/>
-                <w:szCs w:val="28"/>
-                <w:lang w:bidi="ta-IN"/>
-              </w:rPr>
-              <w:t>Vaakyam</w:t>
-            </w:r>
-            <w:proofErr w:type="spellEnd"/>
-          </w:p>
-          <w:p>
-            <w:pPr>
-              <w:spacing w:before="0" w:line="240" w:lineRule="auto"/>
-              <w:rPr>
-                <w:rFonts w:cs="Latha"/>
-                <w:sz w:val="28"/>
-                <w:szCs w:val="28"/>
-                <w:lang w:bidi="ta-IN"/>
-              </w:rPr>
-            </w:pPr>
-            <w:r>
-              <w:rPr>
-                <w:rFonts w:cs="Latha"/>
-                <w:sz w:val="28"/>
-                <w:szCs w:val="28"/>
-                <w:lang w:bidi="ta-IN"/>
-              </w:rPr>
-              <w:t>5</w:t>
-            </w:r>
             <w:proofErr w:type="gramStart"/>
             <w:r>
               <w:rPr>
                 <w:rFonts w:cs="Latha"/>
-                <w:sz w:val="28"/>
-                <w:szCs w:val="28"/>
-                <w:lang w:bidi="ta-IN"/>
-              </w:rPr>
-              <w:t>th</w:t>
-            </w:r>
-            <w:r>
-              <w:rPr>
-                <w:rFonts w:cs="Latha"/>
-                <w:sz w:val="28"/>
-                <w:szCs w:val="28"/>
-                <w:lang w:bidi="ta-IN"/>
-              </w:rPr>
-              <w:t xml:space="preserve">  </w:t>
-            </w:r>
-            <w:proofErr w:type="spellStart"/>
-            <w:r>
-              <w:rPr>
-                <w:rFonts w:cs="Latha"/>
-                <w:sz w:val="28"/>
-                <w:szCs w:val="28"/>
-                <w:lang w:bidi="ta-IN"/>
-              </w:rPr>
-              <w:t>Panchaati</w:t>
-            </w:r>
-            <w:proofErr w:type="spellEnd"/>
+                <w:b/>
+                <w:bCs/>
+                <w:sz w:val="28"/>
+                <w:szCs w:val="28"/>
+                <w:lang w:bidi="ta-IN"/>
+              </w:rPr>
+              <w:t>th  Panchaati</w:t>
+            </w:r>
             <w:proofErr w:type="gramEnd"/>
           </w:p>
           <w:p>
@@ -6700,6 +6151,8 @@
               <w:spacing w:before="0" w:line="240" w:lineRule="auto"/>
               <w:rPr>
                 <w:rFonts w:cs="Latha"/>
+                <w:b/>
+                <w:bCs/>
                 <w:sz w:val="28"/>
                 <w:szCs w:val="28"/>
                 <w:cs/>
@@ -6986,99 +6439,61 @@
               <w:spacing w:before="0" w:line="240" w:lineRule="auto"/>
               <w:rPr>
                 <w:rFonts w:cs="Latha"/>
-                <w:sz w:val="28"/>
-                <w:szCs w:val="28"/>
-                <w:lang w:bidi="ta-IN"/>
-              </w:rPr>
-            </w:pPr>
-            <w:r>
-              <w:rPr>
-                <w:rFonts w:cs="Latha"/>
-                <w:sz w:val="28"/>
-                <w:szCs w:val="28"/>
-                <w:lang w:bidi="ta-IN"/>
-              </w:rPr>
-              <w:t>TS 5.5.1.</w:t>
-            </w:r>
-            <w:r>
-              <w:rPr>
-                <w:rFonts w:cs="Latha"/>
+                <w:b/>
+                <w:bCs/>
+                <w:sz w:val="28"/>
+                <w:szCs w:val="28"/>
+                <w:lang w:bidi="ta-IN"/>
+              </w:rPr>
+            </w:pPr>
+            <w:r>
+              <w:rPr>
+                <w:rFonts w:cs="Latha"/>
+                <w:b/>
+                <w:bCs/>
+                <w:sz w:val="28"/>
+                <w:szCs w:val="28"/>
+                <w:lang w:bidi="ta-IN"/>
+              </w:rPr>
+              <w:lastRenderedPageBreak/>
+              <w:t>TS 5.5.1.5 – Padam</w:t>
+            </w:r>
+          </w:p>
+          <w:p>
+            <w:pPr>
+              <w:spacing w:before="0" w:line="240" w:lineRule="auto"/>
+              <w:rPr>
+                <w:rFonts w:cs="Latha"/>
+                <w:b/>
+                <w:bCs/>
+                <w:sz w:val="28"/>
+                <w:szCs w:val="28"/>
+                <w:lang w:bidi="ta-IN"/>
+              </w:rPr>
+            </w:pPr>
+            <w:r>
+              <w:rPr>
+                <w:rFonts w:cs="Latha"/>
+                <w:b/>
+                <w:bCs/>
                 <w:sz w:val="28"/>
                 <w:szCs w:val="28"/>
                 <w:lang w:bidi="ta-IN"/>
               </w:rPr>
               <w:t>5</w:t>
             </w:r>
-            <w:r>
-              <w:rPr>
-                <w:rFonts w:cs="Latha"/>
-                <w:sz w:val="28"/>
-                <w:szCs w:val="28"/>
-                <w:lang w:bidi="ta-IN"/>
-              </w:rPr>
-              <w:t xml:space="preserve"> – </w:t>
-            </w:r>
-            <w:proofErr w:type="spellStart"/>
-            <w:r>
-              <w:rPr>
-                <w:rFonts w:cs="Latha"/>
-                <w:sz w:val="28"/>
-                <w:szCs w:val="28"/>
-                <w:lang w:bidi="ta-IN"/>
-              </w:rPr>
-              <w:t>Padam</w:t>
-            </w:r>
-            <w:proofErr w:type="spellEnd"/>
-          </w:p>
-          <w:p>
-            <w:pPr>
-              <w:spacing w:before="0" w:line="240" w:lineRule="auto"/>
-              <w:rPr>
-                <w:rFonts w:cs="Latha"/>
-                <w:sz w:val="28"/>
-                <w:szCs w:val="28"/>
-                <w:lang w:bidi="ta-IN"/>
-              </w:rPr>
-            </w:pPr>
-            <w:r>
-              <w:rPr>
-                <w:rFonts w:cs="Latha"/>
-                <w:sz w:val="28"/>
-                <w:szCs w:val="28"/>
-                <w:lang w:bidi="ta-IN"/>
-              </w:rPr>
-              <w:t>5</w:t>
-            </w:r>
             <w:proofErr w:type="gramStart"/>
             <w:r>
               <w:rPr>
                 <w:rFonts w:cs="Latha"/>
-                <w:sz w:val="28"/>
-                <w:szCs w:val="28"/>
-                <w:lang w:bidi="ta-IN"/>
-              </w:rPr>
-              <w:t>th</w:t>
-            </w:r>
-            <w:r>
-              <w:rPr>
-                <w:rFonts w:cs="Latha"/>
-                <w:sz w:val="28"/>
-                <w:szCs w:val="28"/>
-                <w:lang w:bidi="ta-IN"/>
-              </w:rPr>
-              <w:t xml:space="preserve">  </w:t>
-            </w:r>
-            <w:proofErr w:type="spellStart"/>
-            <w:r>
-              <w:rPr>
-                <w:rFonts w:cs="Latha"/>
-                <w:sz w:val="28"/>
-                <w:szCs w:val="28"/>
-                <w:lang w:bidi="ta-IN"/>
-              </w:rPr>
-              <w:t>Panchaati</w:t>
-            </w:r>
-            <w:proofErr w:type="spellEnd"/>
+                <w:b/>
+                <w:bCs/>
+                <w:sz w:val="28"/>
+                <w:szCs w:val="28"/>
+                <w:lang w:bidi="ta-IN"/>
+              </w:rPr>
+              <w:t>th  Panchaati</w:t>
+            </w:r>
             <w:proofErr w:type="gramEnd"/>
           </w:p>
           <w:p>
@@ -7086,6 +6501,8 @@
               <w:spacing w:before="0" w:line="240" w:lineRule="auto"/>
               <w:rPr>
                 <w:rFonts w:cs="Latha"/>
+                <w:b/>
+                <w:bCs/>
                 <w:sz w:val="28"/>
                 <w:szCs w:val="28"/>
                 <w:cs/>
@@ -7437,54 +6854,42 @@
               <w:spacing w:before="0" w:line="240" w:lineRule="auto"/>
               <w:rPr>
                 <w:rFonts w:cs="Latha"/>
-                <w:sz w:val="28"/>
-                <w:szCs w:val="28"/>
-                <w:lang w:bidi="ta-IN"/>
-              </w:rPr>
-            </w:pPr>
-            <w:r>
-              <w:rPr>
-                <w:rFonts w:cs="Latha"/>
-                <w:sz w:val="28"/>
-                <w:szCs w:val="28"/>
-                <w:lang w:bidi="ta-IN"/>
-              </w:rPr>
-              <w:t>TS 5.5.4.1</w:t>
-            </w:r>
-            <w:r>
-              <w:rPr>
-                <w:rFonts w:cs="Latha"/>
-                <w:sz w:val="28"/>
-                <w:szCs w:val="28"/>
-                <w:lang w:bidi="ta-IN"/>
-              </w:rPr>
-              <w:t xml:space="preserve"> – </w:t>
-            </w:r>
-            <w:proofErr w:type="spellStart"/>
-            <w:r>
-              <w:rPr>
-                <w:rFonts w:cs="Latha"/>
-                <w:sz w:val="28"/>
-                <w:szCs w:val="28"/>
-                <w:lang w:bidi="ta-IN"/>
-              </w:rPr>
-              <w:t>Padam</w:t>
-            </w:r>
-            <w:proofErr w:type="spellEnd"/>
-          </w:p>
-          <w:p>
-            <w:pPr>
-              <w:spacing w:before="0" w:line="240" w:lineRule="auto"/>
-              <w:rPr>
-                <w:rFonts w:cs="Latha"/>
-                <w:sz w:val="28"/>
-                <w:szCs w:val="28"/>
-                <w:lang w:bidi="ta-IN"/>
-              </w:rPr>
-            </w:pPr>
-            <w:r>
-              <w:rPr>
-                <w:rFonts w:cs="Latha"/>
+                <w:b/>
+                <w:bCs/>
+                <w:sz w:val="28"/>
+                <w:szCs w:val="28"/>
+                <w:lang w:bidi="ta-IN"/>
+              </w:rPr>
+            </w:pPr>
+            <w:r>
+              <w:rPr>
+                <w:rFonts w:cs="Latha"/>
+                <w:b/>
+                <w:bCs/>
+                <w:sz w:val="28"/>
+                <w:szCs w:val="28"/>
+                <w:lang w:bidi="ta-IN"/>
+              </w:rPr>
+              <w:t>TS 5.5.4.1 – Padam</w:t>
+            </w:r>
+          </w:p>
+          <w:p>
+            <w:pPr>
+              <w:spacing w:before="0" w:line="240" w:lineRule="auto"/>
+              <w:rPr>
+                <w:rFonts w:cs="Latha"/>
+                <w:b/>
+                <w:bCs/>
+                <w:sz w:val="28"/>
+                <w:szCs w:val="28"/>
+                <w:lang w:bidi="ta-IN"/>
+              </w:rPr>
+            </w:pPr>
+            <w:r>
+              <w:rPr>
+                <w:rFonts w:cs="Latha"/>
+                <w:b/>
+                <w:bCs/>
                 <w:sz w:val="28"/>
                 <w:szCs w:val="28"/>
                 <w:lang w:bidi="ta-IN"/>
@@ -7495,32 +6900,14 @@
             <w:r>
               <w:rPr>
                 <w:rFonts w:cs="Latha"/>
-                <w:sz w:val="28"/>
-                <w:szCs w:val="28"/>
-                <w:lang w:bidi="ta-IN"/>
-              </w:rPr>
-              <w:t>th</w:t>
-            </w:r>
-            <w:r>
-              <w:rPr>
-                <w:rFonts w:cs="Latha"/>
-                <w:sz w:val="28"/>
-                <w:szCs w:val="28"/>
-                <w:lang w:bidi="ta-IN"/>
-              </w:rPr>
-              <w:t xml:space="preserve">  </w:t>
-            </w:r>
-            <w:proofErr w:type="spellStart"/>
-            <w:r>
-              <w:rPr>
-                <w:rFonts w:cs="Latha"/>
-                <w:sz w:val="28"/>
-                <w:szCs w:val="28"/>
-                <w:lang w:bidi="ta-IN"/>
-              </w:rPr>
-              <w:t>Panchaati</w:t>
-            </w:r>
-            <w:proofErr w:type="spellEnd"/>
+                <w:b/>
+                <w:bCs/>
+                <w:sz w:val="28"/>
+                <w:szCs w:val="28"/>
+                <w:lang w:bidi="ta-IN"/>
+              </w:rPr>
+              <w:t>th  Panchaati</w:t>
+            </w:r>
             <w:proofErr w:type="gramEnd"/>
           </w:p>
           <w:p>
@@ -7528,6 +6915,8 @@
               <w:spacing w:before="0" w:line="240" w:lineRule="auto"/>
               <w:rPr>
                 <w:rFonts w:cs="Latha"/>
+                <w:b/>
+                <w:bCs/>
                 <w:sz w:val="28"/>
                 <w:szCs w:val="28"/>
                 <w:cs/>
@@ -7978,21 +7367,12 @@
               </w:rPr>
               <w:t xml:space="preserve"> </w:t>
             </w:r>
-            <w:proofErr w:type="spellStart"/>
             <w:r>
               <w:rPr>
                 <w:sz w:val="32"/>
                 <w:szCs w:val="32"/>
               </w:rPr>
-              <w:t>swaram</w:t>
-            </w:r>
-            <w:proofErr w:type="spellEnd"/>
-            <w:r>
-              <w:rPr>
-                <w:sz w:val="32"/>
-                <w:szCs w:val="32"/>
-              </w:rPr>
-              <w:t xml:space="preserve"> r</w:t>
+              <w:t>swaram r</w:t>
             </w:r>
             <w:r>
               <w:rPr>
@@ -8030,14 +7410,18 @@
               <w:spacing w:before="0" w:line="240" w:lineRule="auto"/>
               <w:rPr>
                 <w:rFonts w:cs="Latha"/>
-                <w:sz w:val="28"/>
-                <w:szCs w:val="28"/>
-                <w:lang w:bidi="ta-IN"/>
-              </w:rPr>
-            </w:pPr>
-            <w:r>
-              <w:rPr>
-                <w:rFonts w:cs="Latha"/>
+                <w:b/>
+                <w:bCs/>
+                <w:sz w:val="28"/>
+                <w:szCs w:val="28"/>
+                <w:lang w:bidi="ta-IN"/>
+              </w:rPr>
+            </w:pPr>
+            <w:r>
+              <w:rPr>
+                <w:rFonts w:cs="Latha"/>
+                <w:b/>
+                <w:bCs/>
                 <w:sz w:val="28"/>
                 <w:szCs w:val="28"/>
                 <w:lang w:bidi="ta-IN"/>
@@ -8047,6 +7431,8 @@
             <w:r>
               <w:rPr>
                 <w:rFonts w:cs="Latha"/>
+                <w:b/>
+                <w:bCs/>
                 <w:sz w:val="28"/>
                 <w:szCs w:val="28"/>
                 <w:lang w:bidi="ta-IN"/>
@@ -8056,37 +7442,32 @@
             <w:r>
               <w:rPr>
                 <w:rFonts w:cs="Latha"/>
-                <w:sz w:val="28"/>
-                <w:szCs w:val="28"/>
-                <w:lang w:bidi="ta-IN"/>
-              </w:rPr>
-              <w:t xml:space="preserve"> – </w:t>
-            </w:r>
-            <w:proofErr w:type="spellStart"/>
-            <w:r>
-              <w:rPr>
-                <w:rFonts w:cs="Latha"/>
-                <w:sz w:val="28"/>
-                <w:szCs w:val="28"/>
-                <w:lang w:bidi="ta-IN"/>
-              </w:rPr>
-              <w:t>Padam</w:t>
-            </w:r>
-            <w:proofErr w:type="spellEnd"/>
-          </w:p>
-          <w:p>
-            <w:pPr>
-              <w:spacing w:before="0" w:line="240" w:lineRule="auto"/>
-              <w:rPr>
-                <w:rFonts w:cs="Latha"/>
-                <w:sz w:val="28"/>
-                <w:szCs w:val="28"/>
-                <w:lang w:bidi="ta-IN"/>
-              </w:rPr>
-            </w:pPr>
-            <w:r>
-              <w:rPr>
-                <w:rFonts w:cs="Latha"/>
+                <w:b/>
+                <w:bCs/>
+                <w:sz w:val="28"/>
+                <w:szCs w:val="28"/>
+                <w:lang w:bidi="ta-IN"/>
+              </w:rPr>
+              <w:t xml:space="preserve"> – Padam</w:t>
+            </w:r>
+          </w:p>
+          <w:p>
+            <w:pPr>
+              <w:spacing w:before="0" w:line="240" w:lineRule="auto"/>
+              <w:rPr>
+                <w:rFonts w:cs="Latha"/>
+                <w:b/>
+                <w:bCs/>
+                <w:sz w:val="28"/>
+                <w:szCs w:val="28"/>
+                <w:lang w:bidi="ta-IN"/>
+              </w:rPr>
+            </w:pPr>
+            <w:r>
+              <w:rPr>
+                <w:rFonts w:cs="Latha"/>
+                <w:b/>
+                <w:bCs/>
                 <w:sz w:val="28"/>
                 <w:szCs w:val="28"/>
                 <w:lang w:bidi="ta-IN"/>
@@ -8097,32 +7478,14 @@
             <w:r>
               <w:rPr>
                 <w:rFonts w:cs="Latha"/>
-                <w:sz w:val="28"/>
-                <w:szCs w:val="28"/>
-                <w:lang w:bidi="ta-IN"/>
-              </w:rPr>
-              <w:t>th</w:t>
-            </w:r>
-            <w:r>
-              <w:rPr>
-                <w:rFonts w:cs="Latha"/>
-                <w:sz w:val="28"/>
-                <w:szCs w:val="28"/>
-                <w:lang w:bidi="ta-IN"/>
-              </w:rPr>
-              <w:t xml:space="preserve">  </w:t>
-            </w:r>
-            <w:proofErr w:type="spellStart"/>
-            <w:r>
-              <w:rPr>
-                <w:rFonts w:cs="Latha"/>
-                <w:sz w:val="28"/>
-                <w:szCs w:val="28"/>
-                <w:lang w:bidi="ta-IN"/>
-              </w:rPr>
-              <w:t>Panchaati</w:t>
-            </w:r>
-            <w:proofErr w:type="spellEnd"/>
+                <w:b/>
+                <w:bCs/>
+                <w:sz w:val="28"/>
+                <w:szCs w:val="28"/>
+                <w:lang w:bidi="ta-IN"/>
+              </w:rPr>
+              <w:t>th  Panchaati</w:t>
+            </w:r>
             <w:proofErr w:type="gramEnd"/>
           </w:p>
           <w:p>
@@ -8130,6 +7493,8 @@
               <w:spacing w:before="0" w:line="240" w:lineRule="auto"/>
               <w:rPr>
                 <w:rFonts w:cs="Latha"/>
+                <w:b/>
+                <w:bCs/>
                 <w:sz w:val="28"/>
                 <w:szCs w:val="28"/>
                 <w:cs/>
@@ -8638,38 +8003,6 @@
           </w:p>
         </w:tc>
       </w:tr>
-    </w:tbl>
-    <w:p>
-      <w:pPr>
-        <w:jc w:val="center"/>
-        <w:rPr>
-          <w:b/>
-          <w:bCs/>
-          <w:sz w:val="32"/>
-          <w:szCs w:val="32"/>
-          <w:u w:val="single"/>
-        </w:rPr>
-      </w:pPr>
-    </w:p>
-    <w:tbl>
-      <w:tblPr>
-        <w:tblW w:w="13050" w:type="dxa"/>
-        <w:tblInd w:w="-792" w:type="dxa"/>
-        <w:tblBorders>
-          <w:top w:val="single" w:sz="4" w:space="0" w:color="000000"/>
-          <w:left w:val="single" w:sz="4" w:space="0" w:color="000000"/>
-          <w:bottom w:val="single" w:sz="4" w:space="0" w:color="000000"/>
-          <w:right w:val="single" w:sz="4" w:space="0" w:color="000000"/>
-          <w:insideH w:val="single" w:sz="4" w:space="0" w:color="000000"/>
-          <w:insideV w:val="single" w:sz="4" w:space="0" w:color="000000"/>
-        </w:tblBorders>
-        <w:tblLook w:val="04A0" w:firstRow="1" w:lastRow="0" w:firstColumn="1" w:lastColumn="0" w:noHBand="0" w:noVBand="1"/>
-      </w:tblPr>
-      <w:tblGrid>
-        <w:gridCol w:w="3092"/>
-        <w:gridCol w:w="4738"/>
-        <w:gridCol w:w="5220"/>
-      </w:tblGrid>
       <w:tr>
         <w:trPr>
           <w:trHeight w:val="992"/>
@@ -8689,46 +8022,32 @@
               <w:spacing w:before="0" w:line="240" w:lineRule="auto"/>
               <w:rPr>
                 <w:rFonts w:cs="Latha"/>
-                <w:sz w:val="28"/>
-                <w:szCs w:val="28"/>
-                <w:lang w:bidi="ta-IN"/>
-              </w:rPr>
-            </w:pPr>
-            <w:r>
-              <w:rPr>
-                <w:rFonts w:cs="Latha"/>
-                <w:sz w:val="28"/>
-                <w:szCs w:val="28"/>
-                <w:lang w:bidi="ta-IN"/>
-              </w:rPr>
-              <w:t>TS 5.5.6.2</w:t>
-            </w:r>
-            <w:r>
-              <w:rPr>
-                <w:rFonts w:cs="Latha"/>
-                <w:sz w:val="28"/>
-                <w:szCs w:val="28"/>
-                <w:lang w:bidi="ta-IN"/>
-              </w:rPr>
-              <w:t xml:space="preserve"> – </w:t>
-            </w:r>
-            <w:proofErr w:type="spellStart"/>
-            <w:r>
-              <w:rPr>
-                <w:rFonts w:cs="Latha"/>
-                <w:sz w:val="28"/>
-                <w:szCs w:val="28"/>
-                <w:lang w:bidi="ta-IN"/>
-              </w:rPr>
-              <w:t>Padam</w:t>
-            </w:r>
-            <w:proofErr w:type="spellEnd"/>
-          </w:p>
-          <w:p>
-            <w:pPr>
-              <w:spacing w:before="0" w:line="240" w:lineRule="auto"/>
-              <w:rPr>
-                <w:rFonts w:cs="Latha"/>
+                <w:b/>
+                <w:bCs/>
+                <w:sz w:val="28"/>
+                <w:szCs w:val="28"/>
+                <w:lang w:bidi="ta-IN"/>
+              </w:rPr>
+            </w:pPr>
+            <w:r>
+              <w:rPr>
+                <w:rFonts w:cs="Latha"/>
+                <w:b/>
+                <w:bCs/>
+                <w:sz w:val="28"/>
+                <w:szCs w:val="28"/>
+                <w:lang w:bidi="ta-IN"/>
+              </w:rPr>
+              <w:t>TS 5.5.6.2 – Padam</w:t>
+            </w:r>
+          </w:p>
+          <w:p>
+            <w:pPr>
+              <w:spacing w:before="0" w:line="240" w:lineRule="auto"/>
+              <w:rPr>
+                <w:rFonts w:cs="Latha"/>
+                <w:b/>
+                <w:bCs/>
                 <w:sz w:val="28"/>
                 <w:szCs w:val="28"/>
                 <w:cs/>
@@ -8738,6 +8057,8 @@
             <w:r>
               <w:rPr>
                 <w:rFonts w:cs="Latha"/>
+                <w:b/>
+                <w:bCs/>
                 <w:sz w:val="28"/>
                 <w:szCs w:val="28"/>
                 <w:lang w:bidi="ta-IN"/>
@@ -8747,41 +8068,27 @@
             <w:r>
               <w:rPr>
                 <w:rFonts w:cs="Latha"/>
+                <w:b/>
+                <w:bCs/>
                 <w:sz w:val="28"/>
                 <w:szCs w:val="28"/>
                 <w:lang w:bidi="ta-IN"/>
               </w:rPr>
               <w:t>7</w:t>
             </w:r>
-            <w:r>
-              <w:rPr>
-                <w:rFonts w:cs="Latha"/>
-                <w:sz w:val="28"/>
-                <w:szCs w:val="28"/>
-                <w:lang w:bidi="ta-IN"/>
-              </w:rPr>
-              <w:t>th</w:t>
-            </w:r>
-            <w:r>
-              <w:rPr>
-                <w:rFonts w:cs="Latha"/>
-                <w:sz w:val="28"/>
-                <w:szCs w:val="28"/>
-                <w:lang w:bidi="ta-IN"/>
-              </w:rPr>
-              <w:t xml:space="preserve">  </w:t>
-            </w:r>
-            <w:proofErr w:type="spellStart"/>
-            <w:r>
-              <w:rPr>
-                <w:rFonts w:cs="Latha"/>
-                <w:sz w:val="28"/>
-                <w:szCs w:val="28"/>
-                <w:lang w:bidi="ta-IN"/>
-              </w:rPr>
-              <w:t>Panchaati</w:t>
-            </w:r>
-            <w:proofErr w:type="spellEnd"/>
+            <w:proofErr w:type="gramStart"/>
+            <w:r>
+              <w:rPr>
+                <w:rFonts w:cs="Latha"/>
+                <w:b/>
+                <w:bCs/>
+                <w:sz w:val="28"/>
+                <w:szCs w:val="28"/>
+                <w:lang w:bidi="ta-IN"/>
+              </w:rPr>
+              <w:t>th  Panchaati</w:t>
+            </w:r>
+            <w:proofErr w:type="gramEnd"/>
           </w:p>
         </w:tc>
         <w:tc>
@@ -9338,47 +8645,32 @@
               <w:spacing w:before="0" w:line="240" w:lineRule="auto"/>
               <w:rPr>
                 <w:rFonts w:cs="Latha"/>
-                <w:sz w:val="28"/>
-                <w:szCs w:val="28"/>
-                <w:lang w:bidi="ta-IN"/>
-              </w:rPr>
-            </w:pPr>
-            <w:r>
-              <w:rPr>
-                <w:rFonts w:cs="Latha"/>
-                <w:sz w:val="28"/>
-                <w:szCs w:val="28"/>
-                <w:lang w:bidi="ta-IN"/>
-              </w:rPr>
-              <w:lastRenderedPageBreak/>
-              <w:t>TS 5.5.6.2</w:t>
-            </w:r>
-            <w:r>
-              <w:rPr>
-                <w:rFonts w:cs="Latha"/>
-                <w:sz w:val="28"/>
-                <w:szCs w:val="28"/>
-                <w:lang w:bidi="ta-IN"/>
-              </w:rPr>
-              <w:t xml:space="preserve"> – </w:t>
-            </w:r>
-            <w:proofErr w:type="spellStart"/>
-            <w:r>
-              <w:rPr>
-                <w:rFonts w:cs="Latha"/>
-                <w:sz w:val="28"/>
-                <w:szCs w:val="28"/>
-                <w:lang w:bidi="ta-IN"/>
-              </w:rPr>
-              <w:t>Padam</w:t>
-            </w:r>
-            <w:proofErr w:type="spellEnd"/>
-          </w:p>
-          <w:p>
-            <w:pPr>
-              <w:spacing w:before="0" w:line="240" w:lineRule="auto"/>
-              <w:rPr>
-                <w:rFonts w:cs="Latha"/>
+                <w:b/>
+                <w:bCs/>
+                <w:sz w:val="28"/>
+                <w:szCs w:val="28"/>
+                <w:lang w:bidi="ta-IN"/>
+              </w:rPr>
+            </w:pPr>
+            <w:r>
+              <w:rPr>
+                <w:rFonts w:cs="Latha"/>
+                <w:b/>
+                <w:bCs/>
+                <w:sz w:val="28"/>
+                <w:szCs w:val="28"/>
+                <w:lang w:bidi="ta-IN"/>
+              </w:rPr>
+              <w:t>TS 5.5.6.2 – Padam</w:t>
+            </w:r>
+          </w:p>
+          <w:p>
+            <w:pPr>
+              <w:spacing w:before="0" w:line="240" w:lineRule="auto"/>
+              <w:rPr>
+                <w:rFonts w:cs="Latha"/>
+                <w:b/>
+                <w:bCs/>
                 <w:sz w:val="28"/>
                 <w:szCs w:val="28"/>
                 <w:cs/>
@@ -9388,32 +8680,27 @@
             <w:r>
               <w:rPr>
                 <w:rFonts w:cs="Latha"/>
-                <w:sz w:val="28"/>
-                <w:szCs w:val="28"/>
-                <w:lang w:bidi="ta-IN"/>
-              </w:rPr>
-              <w:t>27th</w:t>
-            </w:r>
-            <w:r>
-              <w:rPr>
-                <w:rFonts w:cs="Latha"/>
-                <w:sz w:val="28"/>
-                <w:szCs w:val="28"/>
-                <w:lang w:bidi="ta-IN"/>
-              </w:rPr>
-              <w:t xml:space="preserve">  </w:t>
-            </w:r>
-            <w:proofErr w:type="spellStart"/>
-            <w:r>
-              <w:rPr>
-                <w:rFonts w:cs="Latha"/>
-                <w:sz w:val="28"/>
-                <w:szCs w:val="28"/>
-                <w:lang w:bidi="ta-IN"/>
-              </w:rPr>
-              <w:t>Panchaati</w:t>
-            </w:r>
-            <w:proofErr w:type="spellEnd"/>
+                <w:b/>
+                <w:bCs/>
+                <w:sz w:val="28"/>
+                <w:szCs w:val="28"/>
+                <w:lang w:bidi="ta-IN"/>
+              </w:rPr>
+              <w:t>27</w:t>
+            </w:r>
+            <w:proofErr w:type="gramStart"/>
+            <w:r>
+              <w:rPr>
+                <w:rFonts w:cs="Latha"/>
+                <w:b/>
+                <w:bCs/>
+                <w:sz w:val="28"/>
+                <w:szCs w:val="28"/>
+                <w:lang w:bidi="ta-IN"/>
+              </w:rPr>
+              <w:t>th  Panchaati</w:t>
+            </w:r>
+            <w:proofErr w:type="gramEnd"/>
           </w:p>
         </w:tc>
         <w:tc>
@@ -9882,46 +9169,33 @@
               <w:spacing w:before="0" w:line="240" w:lineRule="auto"/>
               <w:rPr>
                 <w:rFonts w:cs="Latha"/>
-                <w:sz w:val="28"/>
-                <w:szCs w:val="28"/>
-                <w:lang w:bidi="ta-IN"/>
-              </w:rPr>
-            </w:pPr>
-            <w:r>
-              <w:rPr>
-                <w:rFonts w:cs="Latha"/>
-                <w:sz w:val="28"/>
-                <w:szCs w:val="28"/>
-                <w:lang w:bidi="ta-IN"/>
-              </w:rPr>
-              <w:t>TS 5.5.9.2</w:t>
-            </w:r>
-            <w:r>
-              <w:rPr>
-                <w:rFonts w:cs="Latha"/>
-                <w:sz w:val="28"/>
-                <w:szCs w:val="28"/>
-                <w:lang w:bidi="ta-IN"/>
-              </w:rPr>
-              <w:t xml:space="preserve"> – </w:t>
-            </w:r>
-            <w:proofErr w:type="spellStart"/>
-            <w:r>
-              <w:rPr>
-                <w:rFonts w:cs="Latha"/>
-                <w:sz w:val="28"/>
-                <w:szCs w:val="28"/>
-                <w:lang w:bidi="ta-IN"/>
-              </w:rPr>
-              <w:t>Padam</w:t>
-            </w:r>
-            <w:proofErr w:type="spellEnd"/>
-          </w:p>
-          <w:p>
-            <w:pPr>
-              <w:spacing w:before="0" w:line="240" w:lineRule="auto"/>
-              <w:rPr>
-                <w:rFonts w:cs="Latha"/>
+                <w:b/>
+                <w:bCs/>
+                <w:sz w:val="28"/>
+                <w:szCs w:val="28"/>
+                <w:lang w:bidi="ta-IN"/>
+              </w:rPr>
+            </w:pPr>
+            <w:r>
+              <w:rPr>
+                <w:rFonts w:cs="Latha"/>
+                <w:b/>
+                <w:bCs/>
+                <w:sz w:val="28"/>
+                <w:szCs w:val="28"/>
+                <w:lang w:bidi="ta-IN"/>
+              </w:rPr>
+              <w:lastRenderedPageBreak/>
+              <w:t>TS 5.5.9.2 – Padam</w:t>
+            </w:r>
+          </w:p>
+          <w:p>
+            <w:pPr>
+              <w:spacing w:before="0" w:line="240" w:lineRule="auto"/>
+              <w:rPr>
+                <w:rFonts w:cs="Latha"/>
+                <w:b/>
+                <w:bCs/>
                 <w:sz w:val="28"/>
                 <w:szCs w:val="28"/>
                 <w:cs/>
@@ -9931,41 +9205,27 @@
             <w:r>
               <w:rPr>
                 <w:rFonts w:cs="Latha"/>
+                <w:b/>
+                <w:bCs/>
                 <w:sz w:val="28"/>
                 <w:szCs w:val="28"/>
                 <w:lang w:bidi="ta-IN"/>
               </w:rPr>
               <w:t>38</w:t>
             </w:r>
-            <w:r>
-              <w:rPr>
-                <w:rFonts w:cs="Latha"/>
-                <w:sz w:val="28"/>
-                <w:szCs w:val="28"/>
-                <w:lang w:bidi="ta-IN"/>
-              </w:rPr>
-              <w:t>th</w:t>
-            </w:r>
-            <w:r>
-              <w:rPr>
-                <w:rFonts w:cs="Latha"/>
-                <w:sz w:val="28"/>
-                <w:szCs w:val="28"/>
-                <w:lang w:bidi="ta-IN"/>
-              </w:rPr>
-              <w:t xml:space="preserve">  </w:t>
-            </w:r>
-            <w:proofErr w:type="spellStart"/>
-            <w:r>
-              <w:rPr>
-                <w:rFonts w:cs="Latha"/>
-                <w:sz w:val="28"/>
-                <w:szCs w:val="28"/>
-                <w:lang w:bidi="ta-IN"/>
-              </w:rPr>
-              <w:t>Panchaati</w:t>
-            </w:r>
-            <w:proofErr w:type="spellEnd"/>
+            <w:proofErr w:type="gramStart"/>
+            <w:r>
+              <w:rPr>
+                <w:rFonts w:cs="Latha"/>
+                <w:b/>
+                <w:bCs/>
+                <w:sz w:val="28"/>
+                <w:szCs w:val="28"/>
+                <w:lang w:bidi="ta-IN"/>
+              </w:rPr>
+              <w:t>th  Panchaati</w:t>
+            </w:r>
+            <w:proofErr w:type="gramEnd"/>
           </w:p>
         </w:tc>
         <w:tc>
@@ -10371,7 +9631,7 @@
               </w:rPr>
               <w:t>AÉW</w:t>
             </w:r>
-            <w:bookmarkStart w:id="1" w:name="_Hlk21001847"/>
+            <w:bookmarkStart w:id="0" w:name="_Hlk21001847"/>
             <w:r>
               <w:rPr>
                 <w:rFonts w:ascii="BRH Devanagari Extra" w:hAnsi="BRH Devanagari Extra" w:cs="BRH Devanagari Extra"/>
@@ -10380,7 +9640,7 @@
               </w:rPr>
               <w:t>Ò</w:t>
             </w:r>
-            <w:bookmarkEnd w:id="1"/>
+            <w:bookmarkEnd w:id="0"/>
             <w:r>
               <w:rPr>
                 <w:rFonts w:ascii="BRH Devanagari Extra" w:hAnsi="BRH Devanagari Extra" w:cs="BRH Devanagari Extra"/>
@@ -10515,7 +9775,7 @@
                 <w:szCs w:val="40"/>
               </w:rPr>
             </w:pPr>
-            <w:bookmarkStart w:id="2" w:name="_Hlk21002820"/>
+            <w:bookmarkStart w:id="1" w:name="_Hlk21002820"/>
             <w:r>
               <w:rPr>
                 <w:sz w:val="32"/>
@@ -10546,7 +9806,7 @@
               </w:rPr>
               <w:t>)</w:t>
             </w:r>
-            <w:bookmarkEnd w:id="2"/>
+            <w:bookmarkEnd w:id="1"/>
           </w:p>
         </w:tc>
       </w:tr>
@@ -10569,54 +9829,42 @@
               <w:spacing w:before="0" w:line="240" w:lineRule="auto"/>
               <w:rPr>
                 <w:rFonts w:cs="Latha"/>
-                <w:sz w:val="28"/>
-                <w:szCs w:val="28"/>
-                <w:lang w:bidi="ta-IN"/>
-              </w:rPr>
-            </w:pPr>
-            <w:r>
-              <w:rPr>
-                <w:rFonts w:cs="Latha"/>
-                <w:sz w:val="28"/>
-                <w:szCs w:val="28"/>
-                <w:lang w:bidi="ta-IN"/>
-              </w:rPr>
-              <w:t>TS 5.5.9.5</w:t>
-            </w:r>
-            <w:r>
-              <w:rPr>
-                <w:rFonts w:cs="Latha"/>
-                <w:sz w:val="28"/>
-                <w:szCs w:val="28"/>
-                <w:lang w:bidi="ta-IN"/>
-              </w:rPr>
-              <w:t xml:space="preserve"> – </w:t>
-            </w:r>
-            <w:proofErr w:type="spellStart"/>
-            <w:r>
-              <w:rPr>
-                <w:rFonts w:cs="Latha"/>
-                <w:sz w:val="28"/>
-                <w:szCs w:val="28"/>
-                <w:lang w:bidi="ta-IN"/>
-              </w:rPr>
-              <w:t>Padam</w:t>
-            </w:r>
-            <w:proofErr w:type="spellEnd"/>
-          </w:p>
-          <w:p>
-            <w:pPr>
-              <w:spacing w:before="0" w:line="240" w:lineRule="auto"/>
-              <w:rPr>
-                <w:rFonts w:cs="Latha"/>
-                <w:sz w:val="28"/>
-                <w:szCs w:val="28"/>
-                <w:lang w:bidi="ta-IN"/>
-              </w:rPr>
-            </w:pPr>
-            <w:r>
-              <w:rPr>
-                <w:rFonts w:cs="Latha"/>
+                <w:b/>
+                <w:bCs/>
+                <w:sz w:val="28"/>
+                <w:szCs w:val="28"/>
+                <w:lang w:bidi="ta-IN"/>
+              </w:rPr>
+            </w:pPr>
+            <w:r>
+              <w:rPr>
+                <w:rFonts w:cs="Latha"/>
+                <w:b/>
+                <w:bCs/>
+                <w:sz w:val="28"/>
+                <w:szCs w:val="28"/>
+                <w:lang w:bidi="ta-IN"/>
+              </w:rPr>
+              <w:t>TS 5.5.9.5 – Padam</w:t>
+            </w:r>
+          </w:p>
+          <w:p>
+            <w:pPr>
+              <w:spacing w:before="0" w:line="240" w:lineRule="auto"/>
+              <w:rPr>
+                <w:rFonts w:cs="Latha"/>
+                <w:b/>
+                <w:bCs/>
+                <w:sz w:val="28"/>
+                <w:szCs w:val="28"/>
+                <w:lang w:bidi="ta-IN"/>
+              </w:rPr>
+            </w:pPr>
+            <w:r>
+              <w:rPr>
+                <w:rFonts w:cs="Latha"/>
+                <w:b/>
+                <w:bCs/>
                 <w:sz w:val="28"/>
                 <w:szCs w:val="28"/>
                 <w:lang w:bidi="ta-IN"/>
@@ -10627,32 +9875,14 @@
             <w:r>
               <w:rPr>
                 <w:rFonts w:cs="Latha"/>
-                <w:sz w:val="28"/>
-                <w:szCs w:val="28"/>
-                <w:lang w:bidi="ta-IN"/>
-              </w:rPr>
-              <w:t>st</w:t>
-            </w:r>
-            <w:r>
-              <w:rPr>
-                <w:rFonts w:cs="Latha"/>
-                <w:sz w:val="28"/>
-                <w:szCs w:val="28"/>
-                <w:lang w:bidi="ta-IN"/>
-              </w:rPr>
-              <w:t xml:space="preserve">  </w:t>
-            </w:r>
-            <w:proofErr w:type="spellStart"/>
-            <w:r>
-              <w:rPr>
-                <w:rFonts w:cs="Latha"/>
-                <w:sz w:val="28"/>
-                <w:szCs w:val="28"/>
-                <w:lang w:bidi="ta-IN"/>
-              </w:rPr>
-              <w:t>Panchaati</w:t>
-            </w:r>
-            <w:proofErr w:type="spellEnd"/>
+                <w:b/>
+                <w:bCs/>
+                <w:sz w:val="28"/>
+                <w:szCs w:val="28"/>
+                <w:lang w:bidi="ta-IN"/>
+              </w:rPr>
+              <w:t>st  Panchaati</w:t>
+            </w:r>
             <w:proofErr w:type="gramEnd"/>
           </w:p>
           <w:p>
@@ -10660,6 +9890,8 @@
               <w:spacing w:before="0" w:line="240" w:lineRule="auto"/>
               <w:rPr>
                 <w:rFonts w:cs="Latha"/>
+                <w:b/>
+                <w:bCs/>
                 <w:sz w:val="28"/>
                 <w:szCs w:val="28"/>
                 <w:cs/>
@@ -10669,6 +9901,8 @@
             <w:r>
               <w:rPr>
                 <w:rFonts w:cs="Latha"/>
+                <w:b/>
+                <w:bCs/>
                 <w:sz w:val="28"/>
                 <w:szCs w:val="28"/>
                 <w:lang w:bidi="ta-IN"/>
@@ -11092,38 +10326,6 @@
           </w:p>
         </w:tc>
       </w:tr>
-    </w:tbl>
-    <w:p>
-      <w:pPr>
-        <w:jc w:val="center"/>
-        <w:rPr>
-          <w:b/>
-          <w:bCs/>
-          <w:sz w:val="32"/>
-          <w:szCs w:val="32"/>
-          <w:u w:val="single"/>
-        </w:rPr>
-      </w:pPr>
-    </w:p>
-    <w:tbl>
-      <w:tblPr>
-        <w:tblW w:w="13050" w:type="dxa"/>
-        <w:tblInd w:w="-792" w:type="dxa"/>
-        <w:tblBorders>
-          <w:top w:val="single" w:sz="4" w:space="0" w:color="000000"/>
-          <w:left w:val="single" w:sz="4" w:space="0" w:color="000000"/>
-          <w:bottom w:val="single" w:sz="4" w:space="0" w:color="000000"/>
-          <w:right w:val="single" w:sz="4" w:space="0" w:color="000000"/>
-          <w:insideH w:val="single" w:sz="4" w:space="0" w:color="000000"/>
-          <w:insideV w:val="single" w:sz="4" w:space="0" w:color="000000"/>
-        </w:tblBorders>
-        <w:tblLook w:val="04A0" w:firstRow="1" w:lastRow="0" w:firstColumn="1" w:lastColumn="0" w:noHBand="0" w:noVBand="1"/>
-      </w:tblPr>
-      <w:tblGrid>
-        <w:gridCol w:w="3092"/>
-        <w:gridCol w:w="4738"/>
-        <w:gridCol w:w="5220"/>
-      </w:tblGrid>
       <w:tr>
         <w:trPr>
           <w:trHeight w:val="2330"/>
@@ -11137,55 +10339,43 @@
               <w:spacing w:before="0" w:line="240" w:lineRule="auto"/>
               <w:rPr>
                 <w:rFonts w:cs="Latha"/>
-                <w:sz w:val="28"/>
-                <w:szCs w:val="28"/>
-                <w:lang w:bidi="ta-IN"/>
-              </w:rPr>
-            </w:pPr>
-            <w:bookmarkStart w:id="3" w:name="_Hlk21003291"/>
-            <w:r>
-              <w:rPr>
-                <w:rFonts w:cs="Latha"/>
-                <w:sz w:val="28"/>
-                <w:szCs w:val="28"/>
-                <w:lang w:bidi="ta-IN"/>
-              </w:rPr>
-              <w:t>TS 5.5.10.3</w:t>
-            </w:r>
-            <w:r>
-              <w:rPr>
-                <w:rFonts w:cs="Latha"/>
-                <w:sz w:val="28"/>
-                <w:szCs w:val="28"/>
-                <w:lang w:bidi="ta-IN"/>
-              </w:rPr>
-              <w:t xml:space="preserve"> – </w:t>
-            </w:r>
-            <w:proofErr w:type="spellStart"/>
-            <w:r>
-              <w:rPr>
-                <w:rFonts w:cs="Latha"/>
-                <w:sz w:val="28"/>
-                <w:szCs w:val="28"/>
-                <w:lang w:bidi="ta-IN"/>
-              </w:rPr>
-              <w:t>Padam</w:t>
-            </w:r>
-            <w:proofErr w:type="spellEnd"/>
-          </w:p>
-          <w:p>
-            <w:pPr>
-              <w:spacing w:before="0" w:line="240" w:lineRule="auto"/>
-              <w:rPr>
-                <w:rFonts w:cs="Latha"/>
-                <w:sz w:val="28"/>
-                <w:szCs w:val="28"/>
-                <w:lang w:bidi="ta-IN"/>
-              </w:rPr>
-            </w:pPr>
-            <w:r>
-              <w:rPr>
-                <w:rFonts w:cs="Latha"/>
+                <w:b/>
+                <w:bCs/>
+                <w:sz w:val="28"/>
+                <w:szCs w:val="28"/>
+                <w:lang w:bidi="ta-IN"/>
+              </w:rPr>
+            </w:pPr>
+            <w:bookmarkStart w:id="2" w:name="_Hlk21003291"/>
+            <w:r>
+              <w:rPr>
+                <w:rFonts w:cs="Latha"/>
+                <w:b/>
+                <w:bCs/>
+                <w:sz w:val="28"/>
+                <w:szCs w:val="28"/>
+                <w:lang w:bidi="ta-IN"/>
+              </w:rPr>
+              <w:t>TS 5.5.10.3 – Padam</w:t>
+            </w:r>
+          </w:p>
+          <w:p>
+            <w:pPr>
+              <w:spacing w:before="0" w:line="240" w:lineRule="auto"/>
+              <w:rPr>
+                <w:rFonts w:cs="Latha"/>
+                <w:b/>
+                <w:bCs/>
+                <w:sz w:val="28"/>
+                <w:szCs w:val="28"/>
+                <w:lang w:bidi="ta-IN"/>
+              </w:rPr>
+            </w:pPr>
+            <w:r>
+              <w:rPr>
+                <w:rFonts w:cs="Latha"/>
+                <w:b/>
+                <w:bCs/>
                 <w:sz w:val="28"/>
                 <w:szCs w:val="28"/>
                 <w:lang w:bidi="ta-IN"/>
@@ -11195,6 +10385,8 @@
             <w:r>
               <w:rPr>
                 <w:rFonts w:cs="Latha"/>
+                <w:b/>
+                <w:bCs/>
                 <w:sz w:val="28"/>
                 <w:szCs w:val="28"/>
                 <w:lang w:bidi="ta-IN"/>
@@ -11205,6 +10397,8 @@
             <w:r>
               <w:rPr>
                 <w:rFonts w:cs="Latha"/>
+                <w:b/>
+                <w:bCs/>
                 <w:sz w:val="28"/>
                 <w:szCs w:val="28"/>
                 <w:lang w:bidi="ta-IN"/>
@@ -11214,31 +10408,24 @@
             <w:r>
               <w:rPr>
                 <w:rFonts w:cs="Latha"/>
-                <w:sz w:val="28"/>
-                <w:szCs w:val="28"/>
-                <w:lang w:bidi="ta-IN"/>
-              </w:rPr>
-              <w:t xml:space="preserve">  </w:t>
-            </w:r>
-            <w:proofErr w:type="spellStart"/>
-            <w:r>
-              <w:rPr>
-                <w:rFonts w:cs="Latha"/>
-                <w:sz w:val="28"/>
-                <w:szCs w:val="28"/>
-                <w:lang w:bidi="ta-IN"/>
-              </w:rPr>
-              <w:t>Panchaati</w:t>
-            </w:r>
-            <w:proofErr w:type="spellEnd"/>
+                <w:b/>
+                <w:bCs/>
+                <w:sz w:val="28"/>
+                <w:szCs w:val="28"/>
+                <w:lang w:bidi="ta-IN"/>
+              </w:rPr>
+              <w:t xml:space="preserve">  Panchaati</w:t>
+            </w:r>
             <w:proofErr w:type="gramEnd"/>
           </w:p>
-          <w:bookmarkEnd w:id="3"/>
-          <w:p>
-            <w:pPr>
-              <w:spacing w:before="0" w:line="240" w:lineRule="auto"/>
-              <w:rPr>
-                <w:rFonts w:cs="Latha"/>
+          <w:bookmarkEnd w:id="2"/>
+          <w:p>
+            <w:pPr>
+              <w:spacing w:before="0" w:line="240" w:lineRule="auto"/>
+              <w:rPr>
+                <w:rFonts w:cs="Latha"/>
+                <w:b/>
+                <w:bCs/>
                 <w:sz w:val="28"/>
                 <w:szCs w:val="28"/>
                 <w:cs/>
@@ -11827,55 +11014,42 @@
               <w:spacing w:before="0" w:line="240" w:lineRule="auto"/>
               <w:rPr>
                 <w:rFonts w:cs="Latha"/>
-                <w:sz w:val="28"/>
-                <w:szCs w:val="28"/>
-                <w:lang w:bidi="ta-IN"/>
-              </w:rPr>
-            </w:pPr>
-            <w:r>
-              <w:rPr>
-                <w:rFonts w:cs="Latha"/>
-                <w:sz w:val="28"/>
-                <w:szCs w:val="28"/>
-                <w:lang w:bidi="ta-IN"/>
-              </w:rPr>
-              <w:lastRenderedPageBreak/>
-              <w:t>TS 5.5.10.5</w:t>
-            </w:r>
-            <w:r>
-              <w:rPr>
-                <w:rFonts w:cs="Latha"/>
-                <w:sz w:val="28"/>
-                <w:szCs w:val="28"/>
-                <w:lang w:bidi="ta-IN"/>
-              </w:rPr>
-              <w:t xml:space="preserve"> – </w:t>
-            </w:r>
-            <w:proofErr w:type="spellStart"/>
-            <w:r>
-              <w:rPr>
-                <w:rFonts w:cs="Latha"/>
-                <w:sz w:val="28"/>
-                <w:szCs w:val="28"/>
-                <w:lang w:bidi="ta-IN"/>
-              </w:rPr>
-              <w:t>Padam</w:t>
-            </w:r>
-            <w:proofErr w:type="spellEnd"/>
-          </w:p>
-          <w:p>
-            <w:pPr>
-              <w:spacing w:before="0" w:line="240" w:lineRule="auto"/>
-              <w:rPr>
-                <w:rFonts w:cs="Latha"/>
-                <w:sz w:val="28"/>
-                <w:szCs w:val="28"/>
-                <w:lang w:bidi="ta-IN"/>
-              </w:rPr>
-            </w:pPr>
-            <w:r>
-              <w:rPr>
-                <w:rFonts w:cs="Latha"/>
+                <w:b/>
+                <w:bCs/>
+                <w:sz w:val="28"/>
+                <w:szCs w:val="28"/>
+                <w:lang w:bidi="ta-IN"/>
+              </w:rPr>
+            </w:pPr>
+            <w:r>
+              <w:rPr>
+                <w:rFonts w:cs="Latha"/>
+                <w:b/>
+                <w:bCs/>
+                <w:sz w:val="28"/>
+                <w:szCs w:val="28"/>
+                <w:lang w:bidi="ta-IN"/>
+              </w:rPr>
+              <w:t>TS 5.5.10.5 – Padam</w:t>
+            </w:r>
+          </w:p>
+          <w:p>
+            <w:pPr>
+              <w:spacing w:before="0" w:line="240" w:lineRule="auto"/>
+              <w:rPr>
+                <w:rFonts w:cs="Latha"/>
+                <w:b/>
+                <w:bCs/>
+                <w:sz w:val="28"/>
+                <w:szCs w:val="28"/>
+                <w:lang w:bidi="ta-IN"/>
+              </w:rPr>
+            </w:pPr>
+            <w:r>
+              <w:rPr>
+                <w:rFonts w:cs="Latha"/>
+                <w:b/>
+                <w:bCs/>
                 <w:sz w:val="28"/>
                 <w:szCs w:val="28"/>
                 <w:lang w:bidi="ta-IN"/>
@@ -11886,32 +11060,14 @@
             <w:r>
               <w:rPr>
                 <w:rFonts w:cs="Latha"/>
-                <w:sz w:val="28"/>
-                <w:szCs w:val="28"/>
-                <w:lang w:bidi="ta-IN"/>
-              </w:rPr>
-              <w:t>th</w:t>
-            </w:r>
-            <w:r>
-              <w:rPr>
-                <w:rFonts w:cs="Latha"/>
-                <w:sz w:val="28"/>
-                <w:szCs w:val="28"/>
-                <w:lang w:bidi="ta-IN"/>
-              </w:rPr>
-              <w:t xml:space="preserve">  </w:t>
-            </w:r>
-            <w:proofErr w:type="spellStart"/>
-            <w:r>
-              <w:rPr>
-                <w:rFonts w:cs="Latha"/>
-                <w:sz w:val="28"/>
-                <w:szCs w:val="28"/>
-                <w:lang w:bidi="ta-IN"/>
-              </w:rPr>
-              <w:t>Panchaati</w:t>
-            </w:r>
-            <w:proofErr w:type="spellEnd"/>
+                <w:b/>
+                <w:bCs/>
+                <w:sz w:val="28"/>
+                <w:szCs w:val="28"/>
+                <w:lang w:bidi="ta-IN"/>
+              </w:rPr>
+              <w:t>th  Panchaati</w:t>
+            </w:r>
             <w:proofErr w:type="gramEnd"/>
           </w:p>
           <w:p>
@@ -11919,6 +11075,8 @@
               <w:spacing w:before="0" w:line="240" w:lineRule="auto"/>
               <w:rPr>
                 <w:rFonts w:cs="Latha"/>
+                <w:b/>
+                <w:bCs/>
                 <w:sz w:val="28"/>
                 <w:szCs w:val="28"/>
                 <w:cs/>
@@ -12697,6 +11855,7 @@
           <w:sz w:val="40"/>
           <w:szCs w:val="40"/>
         </w:rPr>
+        <w:lastRenderedPageBreak/>
         <w:t>==============================</w:t>
       </w:r>
     </w:p>
@@ -12719,51 +11878,7 @@
           <w:szCs w:val="32"/>
           <w:u w:val="single"/>
         </w:rPr>
-        <w:t xml:space="preserve">TS </w:t>
-      </w:r>
-      <w:proofErr w:type="spellStart"/>
-      <w:r>
-        <w:rPr>
-          <w:b/>
-          <w:bCs/>
-          <w:sz w:val="32"/>
-          <w:szCs w:val="32"/>
-          <w:u w:val="single"/>
-        </w:rPr>
-        <w:t>Pada</w:t>
-      </w:r>
-      <w:proofErr w:type="spellEnd"/>
-      <w:r>
-        <w:rPr>
-          <w:b/>
-          <w:bCs/>
-          <w:sz w:val="32"/>
-          <w:szCs w:val="32"/>
-          <w:u w:val="single"/>
-        </w:rPr>
-        <w:t xml:space="preserve"> </w:t>
-      </w:r>
-      <w:proofErr w:type="spellStart"/>
-      <w:r>
-        <w:rPr>
-          <w:b/>
-          <w:bCs/>
-          <w:sz w:val="32"/>
-          <w:szCs w:val="32"/>
-          <w:u w:val="single"/>
-        </w:rPr>
-        <w:t>Paatam</w:t>
-      </w:r>
-      <w:proofErr w:type="spellEnd"/>
-      <w:r>
-        <w:rPr>
-          <w:b/>
-          <w:bCs/>
-          <w:sz w:val="32"/>
-          <w:szCs w:val="32"/>
-          <w:u w:val="single"/>
-        </w:rPr>
-        <w:t xml:space="preserve"> – TS 5.5 Sanskrit co</w:t>
+        <w:t>TS Pada Paatam – TS 5.5 Sanskrit co</w:t>
       </w:r>
       <w:r>
         <w:rPr>
@@ -12901,12 +12016,16 @@
               <w:spacing w:before="0" w:line="240" w:lineRule="auto"/>
               <w:jc w:val="center"/>
               <w:rPr>
+                <w:b/>
+                <w:bCs/>
                 <w:sz w:val="32"/>
                 <w:szCs w:val="32"/>
               </w:rPr>
             </w:pPr>
             <w:r>
               <w:rPr>
+                <w:b/>
+                <w:bCs/>
                 <w:sz w:val="32"/>
                 <w:szCs w:val="32"/>
               </w:rPr>
@@ -12918,12 +12037,16 @@
               <w:spacing w:before="0" w:line="240" w:lineRule="auto"/>
               <w:jc w:val="center"/>
               <w:rPr>
+                <w:b/>
+                <w:bCs/>
                 <w:sz w:val="32"/>
                 <w:szCs w:val="32"/>
               </w:rPr>
             </w:pPr>
             <w:r>
               <w:rPr>
+                <w:b/>
+                <w:bCs/>
                 <w:sz w:val="32"/>
                 <w:szCs w:val="32"/>
               </w:rPr>
@@ -12940,12 +12063,16 @@
               <w:spacing w:before="0" w:line="240" w:lineRule="auto"/>
               <w:jc w:val="center"/>
               <w:rPr>
+                <w:b/>
+                <w:bCs/>
                 <w:sz w:val="32"/>
                 <w:szCs w:val="32"/>
               </w:rPr>
             </w:pPr>
             <w:r>
               <w:rPr>
+                <w:b/>
+                <w:bCs/>
                 <w:sz w:val="32"/>
                 <w:szCs w:val="32"/>
               </w:rPr>
@@ -12963,12 +12090,16 @@
               <w:ind w:right="-18"/>
               <w:jc w:val="center"/>
               <w:rPr>
+                <w:b/>
+                <w:bCs/>
                 <w:sz w:val="32"/>
                 <w:szCs w:val="32"/>
               </w:rPr>
             </w:pPr>
             <w:r>
               <w:rPr>
+                <w:b/>
+                <w:bCs/>
                 <w:sz w:val="32"/>
                 <w:szCs w:val="32"/>
               </w:rPr>
@@ -12990,14 +12121,18 @@
               <w:spacing w:before="0" w:line="240" w:lineRule="auto"/>
               <w:rPr>
                 <w:rFonts w:cs="Latha"/>
-                <w:sz w:val="28"/>
-                <w:szCs w:val="28"/>
-                <w:lang w:bidi="ta-IN"/>
-              </w:rPr>
-            </w:pPr>
-            <w:r>
-              <w:rPr>
-                <w:rFonts w:cs="Latha"/>
+                <w:b/>
+                <w:bCs/>
+                <w:sz w:val="28"/>
+                <w:szCs w:val="28"/>
+                <w:lang w:bidi="ta-IN"/>
+              </w:rPr>
+            </w:pPr>
+            <w:r>
+              <w:rPr>
+                <w:rFonts w:cs="Latha"/>
+                <w:b/>
+                <w:bCs/>
                 <w:sz w:val="28"/>
                 <w:szCs w:val="28"/>
                 <w:lang w:bidi="ta-IN"/>
@@ -13014,8 +12149,11 @@
             <w:pPr>
               <w:spacing w:before="0" w:line="240" w:lineRule="auto"/>
               <w:ind w:right="-108"/>
+              <w:jc w:val="center"/>
               <w:rPr>
                 <w:rFonts w:ascii="Latha" w:hAnsi="Latha" w:cs="Latha"/>
+                <w:b/>
+                <w:bCs/>
                 <w:sz w:val="28"/>
                 <w:szCs w:val="28"/>
                 <w:cs/>
@@ -13025,6 +12163,8 @@
             <w:r>
               <w:rPr>
                 <w:rFonts w:cs="Latha"/>
+                <w:b/>
+                <w:bCs/>
                 <w:sz w:val="28"/>
                 <w:szCs w:val="28"/>
                 <w:lang w:bidi="ta-IN"/>
@@ -13040,8 +12180,11 @@
           <w:p>
             <w:pPr>
               <w:spacing w:before="0" w:line="240" w:lineRule="auto"/>
+              <w:jc w:val="center"/>
               <w:rPr>
                 <w:rFonts w:ascii="Latha" w:hAnsi="Latha" w:cs="Latha"/>
+                <w:b/>
+                <w:bCs/>
                 <w:sz w:val="28"/>
                 <w:szCs w:val="28"/>
                 <w:cs/>
@@ -13051,6 +12194,8 @@
             <w:r>
               <w:rPr>
                 <w:rFonts w:cs="Latha"/>
+                <w:b/>
+                <w:bCs/>
                 <w:sz w:val="28"/>
                 <w:szCs w:val="28"/>
                 <w:lang w:bidi="ta-IN"/>
@@ -13094,7 +12239,7 @@
 </file>
 
 <file path=word/endnotes.xml><?xml version="1.0" encoding="utf-8"?>
-<w:endnotes xmlns:wpc="http://schemas.microsoft.com/office/word/2010/wordprocessingCanvas" xmlns:cx="http://schemas.microsoft.com/office/drawing/2014/chartex" xmlns:cx1="http://schemas.microsoft.com/office/drawing/2015/9/8/chartex" xmlns:mc="http://schemas.openxmlformats.org/markup-compatibility/2006" xmlns:o="urn:schemas-microsoft-com:office:office" xmlns:r="http://schemas.openxmlformats.org/officeDocument/2006/relationships" xmlns:m="http://schemas.openxmlformats.org/officeDocument/2006/math" xmlns:v="urn:schemas-microsoft-com:vml" xmlns:wp14="http://schemas.microsoft.com/office/word/2010/wordprocessingDrawing" xmlns:wp="http://schemas.openxmlformats.org/drawingml/2006/wordprocessingDrawing" xmlns:w10="urn:schemas-microsoft-com:office:word" xmlns:w="http://schemas.openxmlformats.org/wordprocessingml/2006/main" xmlns:w14="http://schemas.microsoft.com/office/word/2010/wordml" xmlns:w15="http://schemas.microsoft.com/office/word/2012/wordml" xmlns:w16se="http://schemas.microsoft.com/office/word/2015/wordml/symex" xmlns:wpg="http://schemas.microsoft.com/office/word/2010/wordprocessingGroup" xmlns:wpi="http://schemas.microsoft.com/office/word/2010/wordprocessingInk" xmlns:wne="http://schemas.microsoft.com/office/word/2006/wordml" xmlns:wps="http://schemas.microsoft.com/office/word/2010/wordprocessingShape" mc:Ignorable="w14 w15 w16se wp14">
+<w:endnotes xmlns:wpc="http://schemas.microsoft.com/office/word/2010/wordprocessingCanvas" xmlns:cx="http://schemas.microsoft.com/office/drawing/2014/chartex" xmlns:cx1="http://schemas.microsoft.com/office/drawing/2015/9/8/chartex" xmlns:cx2="http://schemas.microsoft.com/office/drawing/2015/10/21/chartex" xmlns:cx3="http://schemas.microsoft.com/office/drawing/2016/5/9/chartex" xmlns:cx4="http://schemas.microsoft.com/office/drawing/2016/5/10/chartex" xmlns:cx5="http://schemas.microsoft.com/office/drawing/2016/5/11/chartex" xmlns:cx6="http://schemas.microsoft.com/office/drawing/2016/5/12/chartex" xmlns:cx7="http://schemas.microsoft.com/office/drawing/2016/5/13/chartex" xmlns:cx8="http://schemas.microsoft.com/office/drawing/2016/5/14/chartex" xmlns:mc="http://schemas.openxmlformats.org/markup-compatibility/2006" xmlns:aink="http://schemas.microsoft.com/office/drawing/2016/ink" xmlns:am3d="http://schemas.microsoft.com/office/drawing/2017/model3d" xmlns:o="urn:schemas-microsoft-com:office:office" xmlns:oel="http://schemas.microsoft.com/office/2019/extlst" xmlns:r="http://schemas.openxmlformats.org/officeDocument/2006/relationships" xmlns:m="http://schemas.openxmlformats.org/officeDocument/2006/math" xmlns:v="urn:schemas-microsoft-com:vml" xmlns:wp14="http://schemas.microsoft.com/office/word/2010/wordprocessingDrawing" xmlns:wp="http://schemas.openxmlformats.org/drawingml/2006/wordprocessingDrawing" xmlns:w10="urn:schemas-microsoft-com:office:word" xmlns:w="http://schemas.openxmlformats.org/wordprocessingml/2006/main" xmlns:w14="http://schemas.microsoft.com/office/word/2010/wordml" xmlns:w15="http://schemas.microsoft.com/office/word/2012/wordml" xmlns:w16cex="http://schemas.microsoft.com/office/word/2018/wordml/cex" xmlns:w16cid="http://schemas.microsoft.com/office/word/2016/wordml/cid" xmlns:w16="http://schemas.microsoft.com/office/word/2018/wordml" xmlns:w16sdtdh="http://schemas.microsoft.com/office/word/2020/wordml/sdtdatahash" xmlns:w16se="http://schemas.microsoft.com/office/word/2015/wordml/symex" xmlns:wpg="http://schemas.microsoft.com/office/word/2010/wordprocessingGroup" xmlns:wpi="http://schemas.microsoft.com/office/word/2010/wordprocessingInk" xmlns:wne="http://schemas.microsoft.com/office/word/2006/wordml" xmlns:wps="http://schemas.microsoft.com/office/word/2010/wordprocessingShape" mc:Ignorable="w14 w15 w16se w16cid w16 w16cex w16sdtdh wp14">
   <w:endnote w:type="separator" w:id="-1">
     <w:p>
       <w:pPr>
@@ -13119,12 +12264,13 @@
 </file>
 
 <file path=word/footer1.xml><?xml version="1.0" encoding="utf-8"?>
-<w:ftr xmlns:wpc="http://schemas.microsoft.com/office/word/2010/wordprocessingCanvas" xmlns:cx="http://schemas.microsoft.com/office/drawing/2014/chartex" xmlns:cx1="http://schemas.microsoft.com/office/drawing/2015/9/8/chartex" xmlns:mc="http://schemas.openxmlformats.org/markup-compatibility/2006" xmlns:o="urn:schemas-microsoft-com:office:office" xmlns:r="http://schemas.openxmlformats.org/officeDocument/2006/relationships" xmlns:m="http://schemas.openxmlformats.org/officeDocument/2006/math" xmlns:v="urn:schemas-microsoft-com:vml" xmlns:wp14="http://schemas.microsoft.com/office/word/2010/wordprocessingDrawing" xmlns:wp="http://schemas.openxmlformats.org/drawingml/2006/wordprocessingDrawing" xmlns:w10="urn:schemas-microsoft-com:office:word" xmlns:w="http://schemas.openxmlformats.org/wordprocessingml/2006/main" xmlns:w14="http://schemas.microsoft.com/office/word/2010/wordml" xmlns:w15="http://schemas.microsoft.com/office/word/2012/wordml" xmlns:w16se="http://schemas.microsoft.com/office/word/2015/wordml/symex" xmlns:wpg="http://schemas.microsoft.com/office/word/2010/wordprocessingGroup" xmlns:wpi="http://schemas.microsoft.com/office/word/2010/wordprocessingInk" xmlns:wne="http://schemas.microsoft.com/office/word/2006/wordml" xmlns:wps="http://schemas.microsoft.com/office/word/2010/wordprocessingShape" mc:Ignorable="w14 w15 w16se wp14">
+<w:ftr xmlns:wpc="http://schemas.microsoft.com/office/word/2010/wordprocessingCanvas" xmlns:cx="http://schemas.microsoft.com/office/drawing/2014/chartex" xmlns:cx1="http://schemas.microsoft.com/office/drawing/2015/9/8/chartex" xmlns:cx2="http://schemas.microsoft.com/office/drawing/2015/10/21/chartex" xmlns:cx3="http://schemas.microsoft.com/office/drawing/2016/5/9/chartex" xmlns:cx4="http://schemas.microsoft.com/office/drawing/2016/5/10/chartex" xmlns:cx5="http://schemas.microsoft.com/office/drawing/2016/5/11/chartex" xmlns:cx6="http://schemas.microsoft.com/office/drawing/2016/5/12/chartex" xmlns:cx7="http://schemas.microsoft.com/office/drawing/2016/5/13/chartex" xmlns:cx8="http://schemas.microsoft.com/office/drawing/2016/5/14/chartex" xmlns:mc="http://schemas.openxmlformats.org/markup-compatibility/2006" xmlns:aink="http://schemas.microsoft.com/office/drawing/2016/ink" xmlns:am3d="http://schemas.microsoft.com/office/drawing/2017/model3d" xmlns:o="urn:schemas-microsoft-com:office:office" xmlns:oel="http://schemas.microsoft.com/office/2019/extlst" xmlns:r="http://schemas.openxmlformats.org/officeDocument/2006/relationships" xmlns:m="http://schemas.openxmlformats.org/officeDocument/2006/math" xmlns:v="urn:schemas-microsoft-com:vml" xmlns:wp14="http://schemas.microsoft.com/office/word/2010/wordprocessingDrawing" xmlns:wp="http://schemas.openxmlformats.org/drawingml/2006/wordprocessingDrawing" xmlns:w10="urn:schemas-microsoft-com:office:word" xmlns:w="http://schemas.openxmlformats.org/wordprocessingml/2006/main" xmlns:w14="http://schemas.microsoft.com/office/word/2010/wordml" xmlns:w15="http://schemas.microsoft.com/office/word/2012/wordml" xmlns:w16cex="http://schemas.microsoft.com/office/word/2018/wordml/cex" xmlns:w16cid="http://schemas.microsoft.com/office/word/2016/wordml/cid" xmlns:w16="http://schemas.microsoft.com/office/word/2018/wordml" xmlns:w16sdtdh="http://schemas.microsoft.com/office/word/2020/wordml/sdtdatahash" xmlns:w16se="http://schemas.microsoft.com/office/word/2015/wordml/symex" xmlns:wpg="http://schemas.microsoft.com/office/word/2010/wordprocessingGroup" xmlns:wpi="http://schemas.microsoft.com/office/word/2010/wordprocessingInk" xmlns:wne="http://schemas.microsoft.com/office/word/2006/wordml" xmlns:wps="http://schemas.microsoft.com/office/word/2010/wordprocessingShape" mc:Ignorable="w14 w15 w16se w16cid w16 w16cex w16sdtdh wp14">
   <w:p>
     <w:pPr>
       <w:pBdr>
         <w:top w:val="single" w:sz="4" w:space="1" w:color="auto"/>
       </w:pBdr>
+      <w:jc w:val="right"/>
       <w:rPr>
         <w:b/>
         <w:bCs/>
@@ -13300,12 +12446,13 @@
 </file>
 
 <file path=word/footer2.xml><?xml version="1.0" encoding="utf-8"?>
-<w:ftr xmlns:wpc="http://schemas.microsoft.com/office/word/2010/wordprocessingCanvas" xmlns:cx="http://schemas.microsoft.com/office/drawing/2014/chartex" xmlns:cx1="http://schemas.microsoft.com/office/drawing/2015/9/8/chartex" xmlns:mc="http://schemas.openxmlformats.org/markup-compatibility/2006" xmlns:o="urn:schemas-microsoft-com:office:office" xmlns:r="http://schemas.openxmlformats.org/officeDocument/2006/relationships" xmlns:m="http://schemas.openxmlformats.org/officeDocument/2006/math" xmlns:v="urn:schemas-microsoft-com:vml" xmlns:wp14="http://schemas.microsoft.com/office/word/2010/wordprocessingDrawing" xmlns:wp="http://schemas.openxmlformats.org/drawingml/2006/wordprocessingDrawing" xmlns:w10="urn:schemas-microsoft-com:office:word" xmlns:w="http://schemas.openxmlformats.org/wordprocessingml/2006/main" xmlns:w14="http://schemas.microsoft.com/office/word/2010/wordml" xmlns:w15="http://schemas.microsoft.com/office/word/2012/wordml" xmlns:w16se="http://schemas.microsoft.com/office/word/2015/wordml/symex" xmlns:wpg="http://schemas.microsoft.com/office/word/2010/wordprocessingGroup" xmlns:wpi="http://schemas.microsoft.com/office/word/2010/wordprocessingInk" xmlns:wne="http://schemas.microsoft.com/office/word/2006/wordml" xmlns:wps="http://schemas.microsoft.com/office/word/2010/wordprocessingShape" mc:Ignorable="w14 w15 w16se wp14">
+<w:ftr xmlns:wpc="http://schemas.microsoft.com/office/word/2010/wordprocessingCanvas" xmlns:cx="http://schemas.microsoft.com/office/drawing/2014/chartex" xmlns:cx1="http://schemas.microsoft.com/office/drawing/2015/9/8/chartex" xmlns:cx2="http://schemas.microsoft.com/office/drawing/2015/10/21/chartex" xmlns:cx3="http://schemas.microsoft.com/office/drawing/2016/5/9/chartex" xmlns:cx4="http://schemas.microsoft.com/office/drawing/2016/5/10/chartex" xmlns:cx5="http://schemas.microsoft.com/office/drawing/2016/5/11/chartex" xmlns:cx6="http://schemas.microsoft.com/office/drawing/2016/5/12/chartex" xmlns:cx7="http://schemas.microsoft.com/office/drawing/2016/5/13/chartex" xmlns:cx8="http://schemas.microsoft.com/office/drawing/2016/5/14/chartex" xmlns:mc="http://schemas.openxmlformats.org/markup-compatibility/2006" xmlns:aink="http://schemas.microsoft.com/office/drawing/2016/ink" xmlns:am3d="http://schemas.microsoft.com/office/drawing/2017/model3d" xmlns:o="urn:schemas-microsoft-com:office:office" xmlns:oel="http://schemas.microsoft.com/office/2019/extlst" xmlns:r="http://schemas.openxmlformats.org/officeDocument/2006/relationships" xmlns:m="http://schemas.openxmlformats.org/officeDocument/2006/math" xmlns:v="urn:schemas-microsoft-com:vml" xmlns:wp14="http://schemas.microsoft.com/office/word/2010/wordprocessingDrawing" xmlns:wp="http://schemas.openxmlformats.org/drawingml/2006/wordprocessingDrawing" xmlns:w10="urn:schemas-microsoft-com:office:word" xmlns:w="http://schemas.openxmlformats.org/wordprocessingml/2006/main" xmlns:w14="http://schemas.microsoft.com/office/word/2010/wordml" xmlns:w15="http://schemas.microsoft.com/office/word/2012/wordml" xmlns:w16cex="http://schemas.microsoft.com/office/word/2018/wordml/cex" xmlns:w16cid="http://schemas.microsoft.com/office/word/2016/wordml/cid" xmlns:w16="http://schemas.microsoft.com/office/word/2018/wordml" xmlns:w16sdtdh="http://schemas.microsoft.com/office/word/2020/wordml/sdtdatahash" xmlns:w16se="http://schemas.microsoft.com/office/word/2015/wordml/symex" xmlns:wpg="http://schemas.microsoft.com/office/word/2010/wordprocessingGroup" xmlns:wpi="http://schemas.microsoft.com/office/word/2010/wordprocessingInk" xmlns:wne="http://schemas.microsoft.com/office/word/2006/wordml" xmlns:wps="http://schemas.microsoft.com/office/word/2010/wordprocessingShape" mc:Ignorable="w14 w15 w16se w16cid w16 w16cex w16sdtdh wp14">
   <w:p>
     <w:pPr>
       <w:pBdr>
         <w:top w:val="single" w:sz="4" w:space="1" w:color="auto"/>
       </w:pBdr>
+      <w:jc w:val="right"/>
       <w:rPr>
         <w:b/>
         <w:bCs/>
@@ -13316,42 +12463,7 @@
         <w:b/>
         <w:bCs/>
       </w:rPr>
-      <w:tab/>
-    </w:r>
-    <w:r>
-      <w:rPr>
-        <w:b/>
-        <w:bCs/>
-      </w:rPr>
-      <w:tab/>
-    </w:r>
-    <w:r>
-      <w:rPr>
-        <w:b/>
-        <w:bCs/>
-      </w:rPr>
-      <w:tab/>
-    </w:r>
-    <w:r>
-      <w:rPr>
-        <w:b/>
-        <w:bCs/>
-      </w:rPr>
-      <w:tab/>
-    </w:r>
-    <w:r>
-      <w:rPr>
-        <w:b/>
-        <w:bCs/>
-      </w:rPr>
-      <w:tab/>
-    </w:r>
-    <w:r>
-      <w:rPr>
-        <w:b/>
-        <w:bCs/>
-      </w:rPr>
-      <w:tab/>
+      <w:t>www.</w:t>
     </w:r>
     <w:r>
       <w:rPr>
@@ -13365,7 +12477,14 @@
         <w:b/>
         <w:bCs/>
       </w:rPr>
-      <w:t>edavms@gmail.com</w:t>
+      <w:t>edavms</w:t>
+    </w:r>
+    <w:r>
+      <w:rPr>
+        <w:b/>
+        <w:bCs/>
+      </w:rPr>
+      <w:t>.in</w:t>
     </w:r>
     <w:r>
       <w:rPr>
@@ -13390,6 +12509,9 @@
     </w:r>
     <w:r>
       <w:tab/>
+    </w:r>
+    <w:r>
+      <w:t xml:space="preserve">          </w:t>
     </w:r>
     <w:r>
       <w:rPr>
@@ -13495,7 +12617,7 @@
 </file>
 
 <file path=word/footnotes.xml><?xml version="1.0" encoding="utf-8"?>
-<w:footnotes xmlns:wpc="http://schemas.microsoft.com/office/word/2010/wordprocessingCanvas" xmlns:cx="http://schemas.microsoft.com/office/drawing/2014/chartex" xmlns:cx1="http://schemas.microsoft.com/office/drawing/2015/9/8/chartex" xmlns:mc="http://schemas.openxmlformats.org/markup-compatibility/2006" xmlns:o="urn:schemas-microsoft-com:office:office" xmlns:r="http://schemas.openxmlformats.org/officeDocument/2006/relationships" xmlns:m="http://schemas.openxmlformats.org/officeDocument/2006/math" xmlns:v="urn:schemas-microsoft-com:vml" xmlns:wp14="http://schemas.microsoft.com/office/word/2010/wordprocessingDrawing" xmlns:wp="http://schemas.openxmlformats.org/drawingml/2006/wordprocessingDrawing" xmlns:w10="urn:schemas-microsoft-com:office:word" xmlns:w="http://schemas.openxmlformats.org/wordprocessingml/2006/main" xmlns:w14="http://schemas.microsoft.com/office/word/2010/wordml" xmlns:w15="http://schemas.microsoft.com/office/word/2012/wordml" xmlns:w16se="http://schemas.microsoft.com/office/word/2015/wordml/symex" xmlns:wpg="http://schemas.microsoft.com/office/word/2010/wordprocessingGroup" xmlns:wpi="http://schemas.microsoft.com/office/word/2010/wordprocessingInk" xmlns:wne="http://schemas.microsoft.com/office/word/2006/wordml" xmlns:wps="http://schemas.microsoft.com/office/word/2010/wordprocessingShape" mc:Ignorable="w14 w15 w16se wp14">
+<w:footnotes xmlns:wpc="http://schemas.microsoft.com/office/word/2010/wordprocessingCanvas" xmlns:cx="http://schemas.microsoft.com/office/drawing/2014/chartex" xmlns:cx1="http://schemas.microsoft.com/office/drawing/2015/9/8/chartex" xmlns:cx2="http://schemas.microsoft.com/office/drawing/2015/10/21/chartex" xmlns:cx3="http://schemas.microsoft.com/office/drawing/2016/5/9/chartex" xmlns:cx4="http://schemas.microsoft.com/office/drawing/2016/5/10/chartex" xmlns:cx5="http://schemas.microsoft.com/office/drawing/2016/5/11/chartex" xmlns:cx6="http://schemas.microsoft.com/office/drawing/2016/5/12/chartex" xmlns:cx7="http://schemas.microsoft.com/office/drawing/2016/5/13/chartex" xmlns:cx8="http://schemas.microsoft.com/office/drawing/2016/5/14/chartex" xmlns:mc="http://schemas.openxmlformats.org/markup-compatibility/2006" xmlns:aink="http://schemas.microsoft.com/office/drawing/2016/ink" xmlns:am3d="http://schemas.microsoft.com/office/drawing/2017/model3d" xmlns:o="urn:schemas-microsoft-com:office:office" xmlns:oel="http://schemas.microsoft.com/office/2019/extlst" xmlns:r="http://schemas.openxmlformats.org/officeDocument/2006/relationships" xmlns:m="http://schemas.openxmlformats.org/officeDocument/2006/math" xmlns:v="urn:schemas-microsoft-com:vml" xmlns:wp14="http://schemas.microsoft.com/office/word/2010/wordprocessingDrawing" xmlns:wp="http://schemas.openxmlformats.org/drawingml/2006/wordprocessingDrawing" xmlns:w10="urn:schemas-microsoft-com:office:word" xmlns:w="http://schemas.openxmlformats.org/wordprocessingml/2006/main" xmlns:w14="http://schemas.microsoft.com/office/word/2010/wordml" xmlns:w15="http://schemas.microsoft.com/office/word/2012/wordml" xmlns:w16cex="http://schemas.microsoft.com/office/word/2018/wordml/cex" xmlns:w16cid="http://schemas.microsoft.com/office/word/2016/wordml/cid" xmlns:w16="http://schemas.microsoft.com/office/word/2018/wordml" xmlns:w16sdtdh="http://schemas.microsoft.com/office/word/2020/wordml/sdtdatahash" xmlns:w16se="http://schemas.microsoft.com/office/word/2015/wordml/symex" xmlns:wpg="http://schemas.microsoft.com/office/word/2010/wordprocessingGroup" xmlns:wpi="http://schemas.microsoft.com/office/word/2010/wordprocessingInk" xmlns:wne="http://schemas.microsoft.com/office/word/2006/wordml" xmlns:wps="http://schemas.microsoft.com/office/word/2010/wordprocessingShape" mc:Ignorable="w14 w15 w16se w16cid w16 w16cex w16sdtdh wp14">
   <w:footnote w:type="separator" w:id="-1">
     <w:p>
       <w:pPr>
@@ -13520,7 +12642,7 @@
 </file>
 
 <file path=word/header1.xml><?xml version="1.0" encoding="utf-8"?>
-<w:hdr xmlns:wpc="http://schemas.microsoft.com/office/word/2010/wordprocessingCanvas" xmlns:cx="http://schemas.microsoft.com/office/drawing/2014/chartex" xmlns:cx1="http://schemas.microsoft.com/office/drawing/2015/9/8/chartex" xmlns:mc="http://schemas.openxmlformats.org/markup-compatibility/2006" xmlns:o="urn:schemas-microsoft-com:office:office" xmlns:r="http://schemas.openxmlformats.org/officeDocument/2006/relationships" xmlns:m="http://schemas.openxmlformats.org/officeDocument/2006/math" xmlns:v="urn:schemas-microsoft-com:vml" xmlns:wp14="http://schemas.microsoft.com/office/word/2010/wordprocessingDrawing" xmlns:wp="http://schemas.openxmlformats.org/drawingml/2006/wordprocessingDrawing" xmlns:w10="urn:schemas-microsoft-com:office:word" xmlns:w="http://schemas.openxmlformats.org/wordprocessingml/2006/main" xmlns:w14="http://schemas.microsoft.com/office/word/2010/wordml" xmlns:w15="http://schemas.microsoft.com/office/word/2012/wordml" xmlns:w16se="http://schemas.microsoft.com/office/word/2015/wordml/symex" xmlns:wpg="http://schemas.microsoft.com/office/word/2010/wordprocessingGroup" xmlns:wpi="http://schemas.microsoft.com/office/word/2010/wordprocessingInk" xmlns:wne="http://schemas.microsoft.com/office/word/2006/wordml" xmlns:wps="http://schemas.microsoft.com/office/word/2010/wordprocessingShape" mc:Ignorable="w14 w15 w16se wp14">
+<w:hdr xmlns:wpc="http://schemas.microsoft.com/office/word/2010/wordprocessingCanvas" xmlns:cx="http://schemas.microsoft.com/office/drawing/2014/chartex" xmlns:cx1="http://schemas.microsoft.com/office/drawing/2015/9/8/chartex" xmlns:cx2="http://schemas.microsoft.com/office/drawing/2015/10/21/chartex" xmlns:cx3="http://schemas.microsoft.com/office/drawing/2016/5/9/chartex" xmlns:cx4="http://schemas.microsoft.com/office/drawing/2016/5/10/chartex" xmlns:cx5="http://schemas.microsoft.com/office/drawing/2016/5/11/chartex" xmlns:cx6="http://schemas.microsoft.com/office/drawing/2016/5/12/chartex" xmlns:cx7="http://schemas.microsoft.com/office/drawing/2016/5/13/chartex" xmlns:cx8="http://schemas.microsoft.com/office/drawing/2016/5/14/chartex" xmlns:mc="http://schemas.openxmlformats.org/markup-compatibility/2006" xmlns:aink="http://schemas.microsoft.com/office/drawing/2016/ink" xmlns:am3d="http://schemas.microsoft.com/office/drawing/2017/model3d" xmlns:o="urn:schemas-microsoft-com:office:office" xmlns:oel="http://schemas.microsoft.com/office/2019/extlst" xmlns:r="http://schemas.openxmlformats.org/officeDocument/2006/relationships" xmlns:m="http://schemas.openxmlformats.org/officeDocument/2006/math" xmlns:v="urn:schemas-microsoft-com:vml" xmlns:wp14="http://schemas.microsoft.com/office/word/2010/wordprocessingDrawing" xmlns:wp="http://schemas.openxmlformats.org/drawingml/2006/wordprocessingDrawing" xmlns:w10="urn:schemas-microsoft-com:office:word" xmlns:w="http://schemas.openxmlformats.org/wordprocessingml/2006/main" xmlns:w14="http://schemas.microsoft.com/office/word/2010/wordml" xmlns:w15="http://schemas.microsoft.com/office/word/2012/wordml" xmlns:w16cex="http://schemas.microsoft.com/office/word/2018/wordml/cex" xmlns:w16cid="http://schemas.microsoft.com/office/word/2016/wordml/cid" xmlns:w16="http://schemas.microsoft.com/office/word/2018/wordml" xmlns:w16sdtdh="http://schemas.microsoft.com/office/word/2020/wordml/sdtdatahash" xmlns:w16se="http://schemas.microsoft.com/office/word/2015/wordml/symex" xmlns:wpg="http://schemas.microsoft.com/office/word/2010/wordprocessingGroup" xmlns:wpi="http://schemas.microsoft.com/office/word/2010/wordprocessingInk" xmlns:wne="http://schemas.microsoft.com/office/word/2006/wordml" xmlns:wps="http://schemas.microsoft.com/office/word/2010/wordprocessingShape" mc:Ignorable="w14 w15 w16se w16cid w16 w16cex w16sdtdh wp14">
   <w:p>
     <w:pPr>
       <w:pStyle w:val="Header"/>
@@ -13533,7 +12655,7 @@
 </file>
 
 <file path=word/header2.xml><?xml version="1.0" encoding="utf-8"?>
-<w:hdr xmlns:wpc="http://schemas.microsoft.com/office/word/2010/wordprocessingCanvas" xmlns:cx="http://schemas.microsoft.com/office/drawing/2014/chartex" xmlns:cx1="http://schemas.microsoft.com/office/drawing/2015/9/8/chartex" xmlns:mc="http://schemas.openxmlformats.org/markup-compatibility/2006" xmlns:o="urn:schemas-microsoft-com:office:office" xmlns:r="http://schemas.openxmlformats.org/officeDocument/2006/relationships" xmlns:m="http://schemas.openxmlformats.org/officeDocument/2006/math" xmlns:v="urn:schemas-microsoft-com:vml" xmlns:wp14="http://schemas.microsoft.com/office/word/2010/wordprocessingDrawing" xmlns:wp="http://schemas.openxmlformats.org/drawingml/2006/wordprocessingDrawing" xmlns:w10="urn:schemas-microsoft-com:office:word" xmlns:w="http://schemas.openxmlformats.org/wordprocessingml/2006/main" xmlns:w14="http://schemas.microsoft.com/office/word/2010/wordml" xmlns:w15="http://schemas.microsoft.com/office/word/2012/wordml" xmlns:w16se="http://schemas.microsoft.com/office/word/2015/wordml/symex" xmlns:wpg="http://schemas.microsoft.com/office/word/2010/wordprocessingGroup" xmlns:wpi="http://schemas.microsoft.com/office/word/2010/wordprocessingInk" xmlns:wne="http://schemas.microsoft.com/office/word/2006/wordml" xmlns:wps="http://schemas.microsoft.com/office/word/2010/wordprocessingShape" mc:Ignorable="w14 w15 w16se wp14">
+<w:hdr xmlns:wpc="http://schemas.microsoft.com/office/word/2010/wordprocessingCanvas" xmlns:cx="http://schemas.microsoft.com/office/drawing/2014/chartex" xmlns:cx1="http://schemas.microsoft.com/office/drawing/2015/9/8/chartex" xmlns:cx2="http://schemas.microsoft.com/office/drawing/2015/10/21/chartex" xmlns:cx3="http://schemas.microsoft.com/office/drawing/2016/5/9/chartex" xmlns:cx4="http://schemas.microsoft.com/office/drawing/2016/5/10/chartex" xmlns:cx5="http://schemas.microsoft.com/office/drawing/2016/5/11/chartex" xmlns:cx6="http://schemas.microsoft.com/office/drawing/2016/5/12/chartex" xmlns:cx7="http://schemas.microsoft.com/office/drawing/2016/5/13/chartex" xmlns:cx8="http://schemas.microsoft.com/office/drawing/2016/5/14/chartex" xmlns:mc="http://schemas.openxmlformats.org/markup-compatibility/2006" xmlns:aink="http://schemas.microsoft.com/office/drawing/2016/ink" xmlns:am3d="http://schemas.microsoft.com/office/drawing/2017/model3d" xmlns:o="urn:schemas-microsoft-com:office:office" xmlns:oel="http://schemas.microsoft.com/office/2019/extlst" xmlns:r="http://schemas.openxmlformats.org/officeDocument/2006/relationships" xmlns:m="http://schemas.openxmlformats.org/officeDocument/2006/math" xmlns:v="urn:schemas-microsoft-com:vml" xmlns:wp14="http://schemas.microsoft.com/office/word/2010/wordprocessingDrawing" xmlns:wp="http://schemas.openxmlformats.org/drawingml/2006/wordprocessingDrawing" xmlns:w10="urn:schemas-microsoft-com:office:word" xmlns:w="http://schemas.openxmlformats.org/wordprocessingml/2006/main" xmlns:w14="http://schemas.microsoft.com/office/word/2010/wordml" xmlns:w15="http://schemas.microsoft.com/office/word/2012/wordml" xmlns:w16cex="http://schemas.microsoft.com/office/word/2018/wordml/cex" xmlns:w16cid="http://schemas.microsoft.com/office/word/2016/wordml/cid" xmlns:w16="http://schemas.microsoft.com/office/word/2018/wordml" xmlns:w16sdtdh="http://schemas.microsoft.com/office/word/2020/wordml/sdtdatahash" xmlns:w16se="http://schemas.microsoft.com/office/word/2015/wordml/symex" xmlns:wpg="http://schemas.microsoft.com/office/word/2010/wordprocessingGroup" xmlns:wpi="http://schemas.microsoft.com/office/word/2010/wordprocessingInk" xmlns:wne="http://schemas.microsoft.com/office/word/2006/wordml" xmlns:wps="http://schemas.microsoft.com/office/word/2010/wordprocessingShape" mc:Ignorable="w14 w15 w16se w16cid w16 w16cex w16sdtdh wp14">
   <w:p>
     <w:pPr>
       <w:pStyle w:val="Header"/>
@@ -13546,7 +12668,7 @@
 </file>
 
 <file path=word/styles.xml><?xml version="1.0" encoding="utf-8"?>
-<w:styles xmlns:mc="http://schemas.openxmlformats.org/markup-compatibility/2006" xmlns:r="http://schemas.openxmlformats.org/officeDocument/2006/relationships" xmlns:w="http://schemas.openxmlformats.org/wordprocessingml/2006/main" xmlns:w14="http://schemas.microsoft.com/office/word/2010/wordml" xmlns:w15="http://schemas.microsoft.com/office/word/2012/wordml" xmlns:w16se="http://schemas.microsoft.com/office/word/2015/wordml/symex" mc:Ignorable="w14 w15 w16se">
+<w:styles xmlns:mc="http://schemas.openxmlformats.org/markup-compatibility/2006" xmlns:r="http://schemas.openxmlformats.org/officeDocument/2006/relationships" xmlns:w="http://schemas.openxmlformats.org/wordprocessingml/2006/main" xmlns:w14="http://schemas.microsoft.com/office/word/2010/wordml" xmlns:w15="http://schemas.microsoft.com/office/word/2012/wordml" xmlns:w16cex="http://schemas.microsoft.com/office/word/2018/wordml/cex" xmlns:w16cid="http://schemas.microsoft.com/office/word/2016/wordml/cid" xmlns:w16="http://schemas.microsoft.com/office/word/2018/wordml" xmlns:w16sdtdh="http://schemas.microsoft.com/office/word/2020/wordml/sdtdatahash" xmlns:w16se="http://schemas.microsoft.com/office/word/2015/wordml/symex" mc:Ignorable="w14 w15 w16se w16cid w16 w16cex w16sdtdh">
   <w:docDefaults>
     <w:rPrDefault>
       <w:rPr>
@@ -13556,7 +12678,7 @@
     </w:rPrDefault>
     <w:pPrDefault/>
   </w:docDefaults>
-  <w:latentStyles w:defLockedState="0" w:defUIPriority="99" w:defSemiHidden="0" w:defUnhideWhenUsed="0" w:defQFormat="0" w:count="371">
+  <w:latentStyles w:defLockedState="0" w:defUIPriority="99" w:defSemiHidden="0" w:defUnhideWhenUsed="0" w:defQFormat="0" w:count="376">
     <w:lsdException w:name="Normal" w:uiPriority="0" w:qFormat="1"/>
     <w:lsdException w:name="heading 1" w:uiPriority="9" w:qFormat="1"/>
     <w:lsdException w:name="heading 2" w:semiHidden="1" w:uiPriority="9" w:unhideWhenUsed="1" w:qFormat="1"/>
@@ -13662,7 +12784,6 @@
     <w:lsdException w:name="HTML Sample" w:semiHidden="1" w:unhideWhenUsed="1"/>
     <w:lsdException w:name="HTML Typewriter" w:semiHidden="1" w:unhideWhenUsed="1"/>
     <w:lsdException w:name="HTML Variable" w:semiHidden="1" w:unhideWhenUsed="1"/>
-    <w:lsdException w:name="Normal Table" w:semiHidden="1" w:unhideWhenUsed="1"/>
     <w:lsdException w:name="annotation subject" w:semiHidden="1" w:unhideWhenUsed="1"/>
     <w:lsdException w:name="No List" w:semiHidden="1" w:unhideWhenUsed="1"/>
     <w:lsdException w:name="Outline List 1" w:semiHidden="1" w:unhideWhenUsed="1"/>
@@ -13705,11 +12826,8 @@
     <w:lsdException w:name="Table Contemporary" w:semiHidden="1" w:unhideWhenUsed="1"/>
     <w:lsdException w:name="Table Elegant" w:semiHidden="1" w:unhideWhenUsed="1"/>
     <w:lsdException w:name="Table Professional" w:semiHidden="1" w:unhideWhenUsed="1"/>
-    <w:lsdException w:name="Table Subtle 1" w:semiHidden="1" w:unhideWhenUsed="1"/>
     <w:lsdException w:name="Table Subtle 2" w:semiHidden="1" w:unhideWhenUsed="1"/>
     <w:lsdException w:name="Table Web 1" w:semiHidden="1" w:unhideWhenUsed="1"/>
-    <w:lsdException w:name="Table Web 2" w:semiHidden="1" w:unhideWhenUsed="1"/>
-    <w:lsdException w:name="Table Web 3" w:semiHidden="1" w:unhideWhenUsed="1"/>
     <w:lsdException w:name="Balloon Text" w:semiHidden="1" w:unhideWhenUsed="1"/>
     <w:lsdException w:name="Table Grid" w:uiPriority="59"/>
     <w:lsdException w:name="Table Theme" w:semiHidden="1" w:unhideWhenUsed="1"/>
@@ -13928,6 +13046,11 @@
     <w:lsdException w:name="List Table 5 Dark Accent 6" w:uiPriority="50"/>
     <w:lsdException w:name="List Table 6 Colorful Accent 6" w:uiPriority="51"/>
     <w:lsdException w:name="List Table 7 Colorful Accent 6" w:uiPriority="52"/>
+    <w:lsdException w:name="Mention" w:semiHidden="1" w:unhideWhenUsed="1"/>
+    <w:lsdException w:name="Smart Hyperlink" w:semiHidden="1" w:unhideWhenUsed="1"/>
+    <w:lsdException w:name="Hashtag" w:semiHidden="1" w:unhideWhenUsed="1"/>
+    <w:lsdException w:name="Unresolved Mention" w:semiHidden="1" w:unhideWhenUsed="1"/>
+    <w:lsdException w:name="Smart Link" w:semiHidden="1" w:unhideWhenUsed="1"/>
   </w:latentStyles>
   <w:style w:type="paragraph" w:default="1" w:styleId="Normal">
     <w:name w:val="Normal"/>

</xml_diff>